<commit_message>
Contraseña de bbdd cambiada, ips de ejecutable cambiadas a local y memoria actualizada
</commit_message>
<xml_diff>
--- a/Memoria/MemoriaEasyCab3.docx
+++ b/Memoria/MemoriaEasyCab3.docx
@@ -61,7 +61,48 @@
                                 <w:rFonts w:asciiTheme="majorHAnsi" w:hAnsiTheme="majorHAnsi"/>
                                 <w:color w:val="FFFFFF" w:themeColor="background1"/>
                               </w:rPr>
-                              <w:t>Rafael Lomeña Busta  42546730J</w:t>
+                              <w:t xml:space="preserve">Rafael </w:t>
+                            </w:r>
+                            <w:proofErr w:type="spellStart"/>
+                            <w:r>
+                              <w:rPr>
+                                <w:rFonts w:asciiTheme="majorHAnsi" w:hAnsiTheme="majorHAnsi"/>
+                                <w:color w:val="FFFFFF" w:themeColor="background1"/>
+                              </w:rPr>
+                              <w:t>Lomeña</w:t>
+                            </w:r>
+                            <w:proofErr w:type="spellEnd"/>
+                            <w:r>
+                              <w:rPr>
+                                <w:rFonts w:asciiTheme="majorHAnsi" w:hAnsiTheme="majorHAnsi"/>
+                                <w:color w:val="FFFFFF" w:themeColor="background1"/>
+                              </w:rPr>
+                              <w:t xml:space="preserve"> </w:t>
+                            </w:r>
+                            <w:proofErr w:type="spellStart"/>
+                            <w:proofErr w:type="gramStart"/>
+                            <w:r>
+                              <w:rPr>
+                                <w:rFonts w:asciiTheme="majorHAnsi" w:hAnsiTheme="majorHAnsi"/>
+                                <w:color w:val="FFFFFF" w:themeColor="background1"/>
+                              </w:rPr>
+                              <w:t>Busta</w:t>
+                            </w:r>
+                            <w:proofErr w:type="spellEnd"/>
+                            <w:r>
+                              <w:rPr>
+                                <w:rFonts w:asciiTheme="majorHAnsi" w:hAnsiTheme="majorHAnsi"/>
+                                <w:color w:val="FFFFFF" w:themeColor="background1"/>
+                              </w:rPr>
+                              <w:t xml:space="preserve">  42546730</w:t>
+                            </w:r>
+                            <w:proofErr w:type="gramEnd"/>
+                            <w:r>
+                              <w:rPr>
+                                <w:rFonts w:asciiTheme="majorHAnsi" w:hAnsiTheme="majorHAnsi"/>
+                                <w:color w:val="FFFFFF" w:themeColor="background1"/>
+                              </w:rPr>
+                              <w:t>J</w:t>
                             </w:r>
                           </w:p>
                           <w:p>
@@ -76,7 +117,32 @@
                                 <w:rFonts w:asciiTheme="majorHAnsi" w:hAnsiTheme="majorHAnsi"/>
                                 <w:color w:val="FFFFFF" w:themeColor="background1"/>
                               </w:rPr>
-                              <w:t>Iñigo Esteban Garcia  73056238G</w:t>
+                              <w:t xml:space="preserve">Iñigo Esteban </w:t>
+                            </w:r>
+                            <w:proofErr w:type="spellStart"/>
+                            <w:proofErr w:type="gramStart"/>
+                            <w:r>
+                              <w:rPr>
+                                <w:rFonts w:asciiTheme="majorHAnsi" w:hAnsiTheme="majorHAnsi"/>
+                                <w:color w:val="FFFFFF" w:themeColor="background1"/>
+                              </w:rPr>
+                              <w:t>Garcia</w:t>
+                            </w:r>
+                            <w:proofErr w:type="spellEnd"/>
+                            <w:r>
+                              <w:rPr>
+                                <w:rFonts w:asciiTheme="majorHAnsi" w:hAnsiTheme="majorHAnsi"/>
+                                <w:color w:val="FFFFFF" w:themeColor="background1"/>
+                              </w:rPr>
+                              <w:t xml:space="preserve">  73056238</w:t>
+                            </w:r>
+                            <w:proofErr w:type="gramEnd"/>
+                            <w:r>
+                              <w:rPr>
+                                <w:rFonts w:asciiTheme="majorHAnsi" w:hAnsiTheme="majorHAnsi"/>
+                                <w:color w:val="FFFFFF" w:themeColor="background1"/>
+                              </w:rPr>
+                              <w:t>G</w:t>
                             </w:r>
                           </w:p>
                           <w:p>
@@ -94,12 +160,21 @@
                                 <w:color w:val="FFFFFF" w:themeColor="background1"/>
                               </w:rPr>
                             </w:pPr>
+                            <w:proofErr w:type="spellStart"/>
                             <w:r>
                               <w:rPr>
                                 <w:rFonts w:asciiTheme="majorHAnsi" w:hAnsiTheme="majorHAnsi"/>
                                 <w:color w:val="FFFFFF" w:themeColor="background1"/>
                               </w:rPr>
-                              <w:t>Ingenieria Informática 2024/2025</w:t>
+                              <w:t>Ingenieria</w:t>
+                            </w:r>
+                            <w:proofErr w:type="spellEnd"/>
+                            <w:r>
+                              <w:rPr>
+                                <w:rFonts w:asciiTheme="majorHAnsi" w:hAnsiTheme="majorHAnsi"/>
+                                <w:color w:val="FFFFFF" w:themeColor="background1"/>
+                              </w:rPr>
+                              <w:t xml:space="preserve"> Informática 2024/2025</w:t>
                             </w:r>
                           </w:p>
                         </w:txbxContent>
@@ -140,7 +215,48 @@
                           <w:rFonts w:asciiTheme="majorHAnsi" w:hAnsiTheme="majorHAnsi"/>
                           <w:color w:val="FFFFFF" w:themeColor="background1"/>
                         </w:rPr>
-                        <w:t>Rafael Lomeña Busta  42546730J</w:t>
+                        <w:t xml:space="preserve">Rafael </w:t>
+                      </w:r>
+                      <w:proofErr w:type="spellStart"/>
+                      <w:r>
+                        <w:rPr>
+                          <w:rFonts w:asciiTheme="majorHAnsi" w:hAnsiTheme="majorHAnsi"/>
+                          <w:color w:val="FFFFFF" w:themeColor="background1"/>
+                        </w:rPr>
+                        <w:t>Lomeña</w:t>
+                      </w:r>
+                      <w:proofErr w:type="spellEnd"/>
+                      <w:r>
+                        <w:rPr>
+                          <w:rFonts w:asciiTheme="majorHAnsi" w:hAnsiTheme="majorHAnsi"/>
+                          <w:color w:val="FFFFFF" w:themeColor="background1"/>
+                        </w:rPr>
+                        <w:t xml:space="preserve"> </w:t>
+                      </w:r>
+                      <w:proofErr w:type="spellStart"/>
+                      <w:proofErr w:type="gramStart"/>
+                      <w:r>
+                        <w:rPr>
+                          <w:rFonts w:asciiTheme="majorHAnsi" w:hAnsiTheme="majorHAnsi"/>
+                          <w:color w:val="FFFFFF" w:themeColor="background1"/>
+                        </w:rPr>
+                        <w:t>Busta</w:t>
+                      </w:r>
+                      <w:proofErr w:type="spellEnd"/>
+                      <w:r>
+                        <w:rPr>
+                          <w:rFonts w:asciiTheme="majorHAnsi" w:hAnsiTheme="majorHAnsi"/>
+                          <w:color w:val="FFFFFF" w:themeColor="background1"/>
+                        </w:rPr>
+                        <w:t xml:space="preserve">  42546730</w:t>
+                      </w:r>
+                      <w:proofErr w:type="gramEnd"/>
+                      <w:r>
+                        <w:rPr>
+                          <w:rFonts w:asciiTheme="majorHAnsi" w:hAnsiTheme="majorHAnsi"/>
+                          <w:color w:val="FFFFFF" w:themeColor="background1"/>
+                        </w:rPr>
+                        <w:t>J</w:t>
                       </w:r>
                     </w:p>
                     <w:p>
@@ -155,7 +271,32 @@
                           <w:rFonts w:asciiTheme="majorHAnsi" w:hAnsiTheme="majorHAnsi"/>
                           <w:color w:val="FFFFFF" w:themeColor="background1"/>
                         </w:rPr>
-                        <w:t>Iñigo Esteban Garcia  73056238G</w:t>
+                        <w:t xml:space="preserve">Iñigo Esteban </w:t>
+                      </w:r>
+                      <w:proofErr w:type="spellStart"/>
+                      <w:proofErr w:type="gramStart"/>
+                      <w:r>
+                        <w:rPr>
+                          <w:rFonts w:asciiTheme="majorHAnsi" w:hAnsiTheme="majorHAnsi"/>
+                          <w:color w:val="FFFFFF" w:themeColor="background1"/>
+                        </w:rPr>
+                        <w:t>Garcia</w:t>
+                      </w:r>
+                      <w:proofErr w:type="spellEnd"/>
+                      <w:r>
+                        <w:rPr>
+                          <w:rFonts w:asciiTheme="majorHAnsi" w:hAnsiTheme="majorHAnsi"/>
+                          <w:color w:val="FFFFFF" w:themeColor="background1"/>
+                        </w:rPr>
+                        <w:t xml:space="preserve">  73056238</w:t>
+                      </w:r>
+                      <w:proofErr w:type="gramEnd"/>
+                      <w:r>
+                        <w:rPr>
+                          <w:rFonts w:asciiTheme="majorHAnsi" w:hAnsiTheme="majorHAnsi"/>
+                          <w:color w:val="FFFFFF" w:themeColor="background1"/>
+                        </w:rPr>
+                        <w:t>G</w:t>
                       </w:r>
                     </w:p>
                     <w:p>
@@ -173,12 +314,21 @@
                           <w:color w:val="FFFFFF" w:themeColor="background1"/>
                         </w:rPr>
                       </w:pPr>
+                      <w:proofErr w:type="spellStart"/>
                       <w:r>
                         <w:rPr>
                           <w:rFonts w:asciiTheme="majorHAnsi" w:hAnsiTheme="majorHAnsi"/>
                           <w:color w:val="FFFFFF" w:themeColor="background1"/>
                         </w:rPr>
-                        <w:t>Ingenieria Informática 2024/2025</w:t>
+                        <w:t>Ingenieria</w:t>
+                      </w:r>
+                      <w:proofErr w:type="spellEnd"/>
+                      <w:r>
+                        <w:rPr>
+                          <w:rFonts w:asciiTheme="majorHAnsi" w:hAnsiTheme="majorHAnsi"/>
+                          <w:color w:val="FFFFFF" w:themeColor="background1"/>
+                        </w:rPr>
+                        <w:t xml:space="preserve"> Informática 2024/2025</w:t>
                       </w:r>
                     </w:p>
                   </w:txbxContent>
@@ -1035,6 +1185,15 @@
     </w:sdt>
     <w:sdt>
       <w:sdtPr>
+        <w:rPr>
+          <w:rFonts w:ascii="Times New Roman" w:eastAsiaTheme="minorHAnsi" w:hAnsi="Times New Roman" w:cstheme="minorBidi"/>
+          <w:color w:val="auto"/>
+          <w:kern w:val="2"/>
+          <w:sz w:val="24"/>
+          <w:szCs w:val="22"/>
+          <w:lang w:eastAsia="en-US"/>
+          <w14:ligatures w14:val="standardContextual"/>
+        </w:rPr>
         <w:id w:val="819312130"/>
         <w:docPartObj>
           <w:docPartGallery w:val="Table of Contents"/>
@@ -1043,15 +1202,8 @@
       </w:sdtPr>
       <w:sdtEndPr>
         <w:rPr>
-          <w:rFonts w:ascii="Times New Roman" w:eastAsiaTheme="minorHAnsi" w:hAnsi="Times New Roman" w:cstheme="minorBidi"/>
           <w:b/>
           <w:bCs/>
-          <w:color w:val="auto"/>
-          <w:kern w:val="2"/>
-          <w:sz w:val="24"/>
-          <w:szCs w:val="22"/>
-          <w:lang w:eastAsia="en-US"/>
-          <w14:ligatures w14:val="standardContextual"/>
         </w:rPr>
       </w:sdtEndPr>
       <w:sdtContent>
@@ -1085,7 +1237,7 @@
           <w:r>
             <w:fldChar w:fldCharType="separate"/>
           </w:r>
-          <w:hyperlink w:anchor="_Toc185364829" w:history="1">
+          <w:hyperlink w:anchor="_Toc187184883" w:history="1">
             <w:r>
               <w:rPr>
                 <w:rStyle w:val="Hipervnculo"/>
@@ -1112,7 +1264,7 @@
                 <w:noProof/>
                 <w:webHidden/>
               </w:rPr>
-              <w:instrText xml:space="preserve"> PAGEREF _Toc185364829 \h </w:instrText>
+              <w:instrText xml:space="preserve"> PAGEREF _Toc187184883 \h </w:instrText>
             </w:r>
             <w:r>
               <w:rPr>
@@ -1156,7 +1308,7 @@
               <w:lang w:eastAsia="es-ES"/>
             </w:rPr>
           </w:pPr>
-          <w:hyperlink w:anchor="_Toc185364830" w:history="1">
+          <w:hyperlink w:anchor="_Toc187184884" w:history="1">
             <w:r>
               <w:rPr>
                 <w:rStyle w:val="Hipervnculo"/>
@@ -1183,7 +1335,7 @@
                 <w:noProof/>
                 <w:webHidden/>
               </w:rPr>
-              <w:instrText xml:space="preserve"> PAGEREF _Toc185364830 \h </w:instrText>
+              <w:instrText xml:space="preserve"> PAGEREF _Toc187184884 \h </w:instrText>
             </w:r>
             <w:r>
               <w:rPr>
@@ -1227,7 +1379,7 @@
               <w:lang w:eastAsia="es-ES"/>
             </w:rPr>
           </w:pPr>
-          <w:hyperlink w:anchor="_Toc185364831" w:history="1">
+          <w:hyperlink w:anchor="_Toc187184885" w:history="1">
             <w:r>
               <w:rPr>
                 <w:rStyle w:val="Hipervnculo"/>
@@ -1254,7 +1406,7 @@
                 <w:noProof/>
                 <w:webHidden/>
               </w:rPr>
-              <w:instrText xml:space="preserve"> PAGEREF _Toc185364831 \h </w:instrText>
+              <w:instrText xml:space="preserve"> PAGEREF _Toc187184885 \h </w:instrText>
             </w:r>
             <w:r>
               <w:rPr>
@@ -1298,7 +1450,7 @@
               <w:lang w:eastAsia="es-ES"/>
             </w:rPr>
           </w:pPr>
-          <w:hyperlink w:anchor="_Toc185364832" w:history="1">
+          <w:hyperlink w:anchor="_Toc187184886" w:history="1">
             <w:r>
               <w:rPr>
                 <w:rStyle w:val="Hipervnculo"/>
@@ -1325,7 +1477,7 @@
                 <w:noProof/>
                 <w:webHidden/>
               </w:rPr>
-              <w:instrText xml:space="preserve"> PAGEREF _Toc185364832 \h </w:instrText>
+              <w:instrText xml:space="preserve"> PAGEREF _Toc187184886 \h </w:instrText>
             </w:r>
             <w:r>
               <w:rPr>
@@ -1369,7 +1521,7 @@
               <w:lang w:eastAsia="es-ES"/>
             </w:rPr>
           </w:pPr>
-          <w:hyperlink w:anchor="_Toc185364833" w:history="1">
+          <w:hyperlink w:anchor="_Toc187184887" w:history="1">
             <w:r>
               <w:rPr>
                 <w:rStyle w:val="Hipervnculo"/>
@@ -1396,7 +1548,7 @@
                 <w:noProof/>
                 <w:webHidden/>
               </w:rPr>
-              <w:instrText xml:space="preserve"> PAGEREF _Toc185364833 \h </w:instrText>
+              <w:instrText xml:space="preserve"> PAGEREF _Toc187184887 \h </w:instrText>
             </w:r>
             <w:r>
               <w:rPr>
@@ -1440,7 +1592,7 @@
               <w:lang w:eastAsia="es-ES"/>
             </w:rPr>
           </w:pPr>
-          <w:hyperlink w:anchor="_Toc185364834" w:history="1">
+          <w:hyperlink w:anchor="_Toc187184888" w:history="1">
             <w:r>
               <w:rPr>
                 <w:rStyle w:val="Hipervnculo"/>
@@ -1467,7 +1619,7 @@
                 <w:noProof/>
                 <w:webHidden/>
               </w:rPr>
-              <w:instrText xml:space="preserve"> PAGEREF _Toc185364834 \h </w:instrText>
+              <w:instrText xml:space="preserve"> PAGEREF _Toc187184888 \h </w:instrText>
             </w:r>
             <w:r>
               <w:rPr>
@@ -1499,6 +1651,148 @@
           </w:hyperlink>
         </w:p>
         <w:p>
+          <w:pPr>
+            <w:pStyle w:val="TDC1"/>
+            <w:tabs>
+              <w:tab w:val="right" w:leader="dot" w:pos="8494"/>
+            </w:tabs>
+            <w:rPr>
+              <w:rFonts w:asciiTheme="minorHAnsi" w:eastAsiaTheme="minorEastAsia" w:hAnsiTheme="minorHAnsi"/>
+              <w:noProof/>
+              <w:szCs w:val="24"/>
+              <w:lang w:eastAsia="es-ES"/>
+            </w:rPr>
+          </w:pPr>
+          <w:hyperlink w:anchor="_Toc187184889" w:history="1">
+            <w:r>
+              <w:rPr>
+                <w:rStyle w:val="Hipervnculo"/>
+                <w:noProof/>
+              </w:rPr>
+              <w:t>Guia de despliegue</w:t>
+            </w:r>
+            <w:r>
+              <w:rPr>
+                <w:noProof/>
+                <w:webHidden/>
+              </w:rPr>
+              <w:tab/>
+            </w:r>
+            <w:r>
+              <w:rPr>
+                <w:noProof/>
+                <w:webHidden/>
+              </w:rPr>
+              <w:fldChar w:fldCharType="begin"/>
+            </w:r>
+            <w:r>
+              <w:rPr>
+                <w:noProof/>
+                <w:webHidden/>
+              </w:rPr>
+              <w:instrText xml:space="preserve"> PAGEREF _Toc187184889 \h </w:instrText>
+            </w:r>
+            <w:r>
+              <w:rPr>
+                <w:noProof/>
+                <w:webHidden/>
+              </w:rPr>
+            </w:r>
+            <w:r>
+              <w:rPr>
+                <w:noProof/>
+                <w:webHidden/>
+              </w:rPr>
+              <w:fldChar w:fldCharType="separate"/>
+            </w:r>
+            <w:r>
+              <w:rPr>
+                <w:noProof/>
+                <w:webHidden/>
+              </w:rPr>
+              <w:t>16</w:t>
+            </w:r>
+            <w:r>
+              <w:rPr>
+                <w:noProof/>
+                <w:webHidden/>
+              </w:rPr>
+              <w:fldChar w:fldCharType="end"/>
+            </w:r>
+          </w:hyperlink>
+        </w:p>
+        <w:p>
+          <w:pPr>
+            <w:pStyle w:val="TDC1"/>
+            <w:tabs>
+              <w:tab w:val="right" w:leader="dot" w:pos="8494"/>
+            </w:tabs>
+            <w:rPr>
+              <w:rFonts w:asciiTheme="minorHAnsi" w:eastAsiaTheme="minorEastAsia" w:hAnsiTheme="minorHAnsi"/>
+              <w:noProof/>
+              <w:szCs w:val="24"/>
+              <w:lang w:eastAsia="es-ES"/>
+            </w:rPr>
+          </w:pPr>
+          <w:hyperlink w:anchor="_Toc187184890" w:history="1">
+            <w:r>
+              <w:rPr>
+                <w:rStyle w:val="Hipervnculo"/>
+                <w:noProof/>
+              </w:rPr>
+              <w:t>Ejecución</w:t>
+            </w:r>
+            <w:r>
+              <w:rPr>
+                <w:noProof/>
+                <w:webHidden/>
+              </w:rPr>
+              <w:tab/>
+            </w:r>
+            <w:r>
+              <w:rPr>
+                <w:noProof/>
+                <w:webHidden/>
+              </w:rPr>
+              <w:fldChar w:fldCharType="begin"/>
+            </w:r>
+            <w:r>
+              <w:rPr>
+                <w:noProof/>
+                <w:webHidden/>
+              </w:rPr>
+              <w:instrText xml:space="preserve"> PAGEREF _Toc187184890 \h </w:instrText>
+            </w:r>
+            <w:r>
+              <w:rPr>
+                <w:noProof/>
+                <w:webHidden/>
+              </w:rPr>
+            </w:r>
+            <w:r>
+              <w:rPr>
+                <w:noProof/>
+                <w:webHidden/>
+              </w:rPr>
+              <w:fldChar w:fldCharType="separate"/>
+            </w:r>
+            <w:r>
+              <w:rPr>
+                <w:noProof/>
+                <w:webHidden/>
+              </w:rPr>
+              <w:t>17</w:t>
+            </w:r>
+            <w:r>
+              <w:rPr>
+                <w:noProof/>
+                <w:webHidden/>
+              </w:rPr>
+              <w:fldChar w:fldCharType="end"/>
+            </w:r>
+          </w:hyperlink>
+        </w:p>
+        <w:p>
           <w:r>
             <w:rPr>
               <w:b/>
@@ -1528,7 +1822,7 @@
       <w:pPr>
         <w:pStyle w:val="Ttulo1"/>
       </w:pPr>
-      <w:bookmarkStart w:id="0" w:name="_Toc185364829"/>
+      <w:bookmarkStart w:id="0" w:name="_Toc187184883"/>
       <w:r>
         <w:lastRenderedPageBreak/>
         <w:t>Introducción</w:t>
@@ -1537,7 +1831,23 @@
     </w:p>
     <w:p>
       <w:r>
-        <w:t>Continuando con la práctica anterior implementaremos sobre los módulos de central y motor del taxi nuevas especificaciones como son la seguridad por la conexión de socket, tráfico de información cifrado central y taxi y, la central tendrá conectividad con dos API nuevas, la primera enviara las peticiones del tiempo actual en una ciudad y la segunda API se encargara de volcar todo la información de los taxis y los eventos que vayan ocurriendo en la ejecución en un front web sencillo.</w:t>
+        <w:t xml:space="preserve">Continuando con la práctica anterior implementaremos sobre los módulos de central y motor del taxi nuevas especificaciones como son la seguridad por la conexión de socket, tráfico de información cifrado central y taxi y, la central tendrá conectividad con dos API nuevas, la primera enviara las peticiones del tiempo actual en una ciudad y la segunda API se </w:t>
+      </w:r>
+      <w:proofErr w:type="gramStart"/>
+      <w:r>
+        <w:t>encargara</w:t>
+      </w:r>
+      <w:proofErr w:type="gramEnd"/>
+      <w:r>
+        <w:t xml:space="preserve"> de volcar todo la información de los taxis y los eventos que vayan ocurriendo en la ejecución en un </w:t>
+      </w:r>
+      <w:proofErr w:type="spellStart"/>
+      <w:r>
+        <w:t>front</w:t>
+      </w:r>
+      <w:proofErr w:type="spellEnd"/>
+      <w:r>
+        <w:t xml:space="preserve"> web sencillo.</w:t>
       </w:r>
     </w:p>
     <w:p/>
@@ -1545,7 +1855,7 @@
       <w:pPr>
         <w:pStyle w:val="Ttulo1"/>
       </w:pPr>
-      <w:bookmarkStart w:id="1" w:name="_Toc185364830"/>
+      <w:bookmarkStart w:id="1" w:name="_Toc187184884"/>
       <w:r>
         <w:t>Componentes nuevos</w:t>
       </w:r>
@@ -1562,7 +1872,7 @@
       <w:pPr>
         <w:pStyle w:val="Ttulo2"/>
       </w:pPr>
-      <w:bookmarkStart w:id="2" w:name="_Toc185364831"/>
+      <w:bookmarkStart w:id="2" w:name="_Toc187184885"/>
       <w:r>
         <w:t>EC_Registry.js</w:t>
       </w:r>
@@ -1578,67 +1888,77 @@
         <w:rPr>
           <w:lang w:eastAsia="es-ES"/>
         </w:rPr>
-        <w:t>Importación de librerías necesarias</w:t>
-      </w:r>
-      <w:r>
-        <w:rPr>
-          <w:lang w:eastAsia="es-ES"/>
-        </w:rPr>
-        <w:t xml:space="preserve">: </w:t>
-      </w:r>
-      <w:r>
-        <w:rPr>
-          <w:lang w:eastAsia="es-ES"/>
-        </w:rPr>
-        <w:t>express para manejar la aplicación web</w:t>
-      </w:r>
-      <w:r>
-        <w:rPr>
-          <w:lang w:eastAsia="es-ES"/>
-        </w:rPr>
-        <w:t xml:space="preserve">, </w:t>
-      </w:r>
-      <w:r>
-        <w:rPr>
-          <w:lang w:eastAsia="es-ES"/>
-        </w:rPr>
-        <w:t>https y fs para configurar el servidor HTTPS con certificados SSL</w:t>
-      </w:r>
-      <w:r>
-        <w:rPr>
-          <w:lang w:eastAsia="es-ES"/>
-        </w:rPr>
-        <w:t xml:space="preserve">, </w:t>
-      </w:r>
-      <w:r>
-        <w:rPr>
-          <w:lang w:eastAsia="es-ES"/>
-        </w:rPr>
-        <w:t>mysql para conectar a la base de datos MySQL</w:t>
-      </w:r>
-      <w:r>
-        <w:rPr>
-          <w:lang w:eastAsia="es-ES"/>
-        </w:rPr>
-        <w:t xml:space="preserve">, </w:t>
-      </w:r>
-      <w:r>
-        <w:rPr>
-          <w:lang w:eastAsia="es-ES"/>
-        </w:rPr>
-        <w:t>uuid (paquete uuidv4) para generar identificadores únicos si fuese necesario</w:t>
-      </w:r>
-      <w:r>
-        <w:rPr>
-          <w:lang w:eastAsia="es-ES"/>
-        </w:rPr>
-        <w:t xml:space="preserve"> y </w:t>
-      </w:r>
-      <w:r>
-        <w:rPr>
-          <w:lang w:eastAsia="es-ES"/>
-        </w:rPr>
-        <w:t>cors para permitir solicitudes entre diferentes dominios.</w:t>
+        <w:t xml:space="preserve">Importación de librerías necesarias: </w:t>
+      </w:r>
+      <w:proofErr w:type="spellStart"/>
+      <w:r>
+        <w:rPr>
+          <w:lang w:eastAsia="es-ES"/>
+        </w:rPr>
+        <w:t>express</w:t>
+      </w:r>
+      <w:proofErr w:type="spellEnd"/>
+      <w:r>
+        <w:rPr>
+          <w:lang w:eastAsia="es-ES"/>
+        </w:rPr>
+        <w:t xml:space="preserve"> para manejar la aplicación web, https y </w:t>
+      </w:r>
+      <w:proofErr w:type="spellStart"/>
+      <w:r>
+        <w:rPr>
+          <w:lang w:eastAsia="es-ES"/>
+        </w:rPr>
+        <w:t>fs</w:t>
+      </w:r>
+      <w:proofErr w:type="spellEnd"/>
+      <w:r>
+        <w:rPr>
+          <w:lang w:eastAsia="es-ES"/>
+        </w:rPr>
+        <w:t xml:space="preserve"> para configurar el servidor HTTPS con certificados SSL, </w:t>
+      </w:r>
+      <w:proofErr w:type="spellStart"/>
+      <w:r>
+        <w:rPr>
+          <w:lang w:eastAsia="es-ES"/>
+        </w:rPr>
+        <w:t>mysql</w:t>
+      </w:r>
+      <w:proofErr w:type="spellEnd"/>
+      <w:r>
+        <w:rPr>
+          <w:lang w:eastAsia="es-ES"/>
+        </w:rPr>
+        <w:t xml:space="preserve"> para conectar a la base de datos MySQL, </w:t>
+      </w:r>
+      <w:proofErr w:type="spellStart"/>
+      <w:r>
+        <w:rPr>
+          <w:lang w:eastAsia="es-ES"/>
+        </w:rPr>
+        <w:t>uuid</w:t>
+      </w:r>
+      <w:proofErr w:type="spellEnd"/>
+      <w:r>
+        <w:rPr>
+          <w:lang w:eastAsia="es-ES"/>
+        </w:rPr>
+        <w:t xml:space="preserve"> (paquete uuidv4) para generar identificadores únicos si fuese necesario y </w:t>
+      </w:r>
+      <w:proofErr w:type="spellStart"/>
+      <w:r>
+        <w:rPr>
+          <w:lang w:eastAsia="es-ES"/>
+        </w:rPr>
+        <w:t>cors</w:t>
+      </w:r>
+      <w:proofErr w:type="spellEnd"/>
+      <w:r>
+        <w:rPr>
+          <w:lang w:eastAsia="es-ES"/>
+        </w:rPr>
+        <w:t xml:space="preserve"> para permitir solicitudes entre diferentes dominios.</w:t>
       </w:r>
     </w:p>
     <w:p>
@@ -1688,7 +2008,15 @@
         <w:t>Puede recibir parámetros</w:t>
       </w:r>
       <w:r>
-        <w:t xml:space="preserve"> por consola(minimist)</w:t>
+        <w:t xml:space="preserve"> por consola(</w:t>
+      </w:r>
+      <w:proofErr w:type="spellStart"/>
+      <w:r>
+        <w:t>minimist</w:t>
+      </w:r>
+      <w:proofErr w:type="spellEnd"/>
+      <w:r>
+        <w:t>)</w:t>
       </w:r>
       <w:r>
         <w:t xml:space="preserve"> p</w:t>
@@ -1745,7 +2073,15 @@
     <w:p>
       <w:r>
         <w:lastRenderedPageBreak/>
-        <w:t>Tenemos los siguientes endPoints:</w:t>
+        <w:t xml:space="preserve">Tenemos los siguientes </w:t>
+      </w:r>
+      <w:proofErr w:type="spellStart"/>
+      <w:r>
+        <w:t>endPoints</w:t>
+      </w:r>
+      <w:proofErr w:type="spellEnd"/>
+      <w:r>
+        <w:t>:</w:t>
       </w:r>
     </w:p>
     <w:p>
@@ -1758,121 +2094,39 @@
         <w:ind w:left="0" w:firstLine="0"/>
       </w:pPr>
       <w:r>
-        <w:t>Registrar un nuevo taxi (POST /taxis)</w:t>
-      </w:r>
-      <w:r>
-        <w:t xml:space="preserve"> como e</w:t>
-      </w:r>
-      <w:r>
-        <w:t>ntrada: id_taxi, nombre, ciudad en el cuerpo</w:t>
-      </w:r>
-      <w:r>
-        <w:t xml:space="preserve"> </w:t>
-      </w:r>
-      <w:r>
-        <w:t>de la solicitud.</w:t>
-      </w:r>
-      <w:r>
-        <w:t xml:space="preserve"> V</w:t>
-      </w:r>
-      <w:r>
-        <w:t>erifica que el id_taxi sea enviado</w:t>
-      </w:r>
-      <w:r>
-        <w:t>, c</w:t>
-      </w:r>
-      <w:r>
-        <w:t>omprueba si el id_taxi ya existe en la</w:t>
-      </w:r>
-      <w:r>
-        <w:t xml:space="preserve"> </w:t>
-      </w:r>
-      <w:r>
-        <w:t>base de datos</w:t>
-      </w:r>
-      <w:r>
-        <w:t>, A continuación, a</w:t>
-      </w:r>
-      <w:r>
-        <w:t>grega el taxi si el ID no existe</w:t>
-      </w:r>
-      <w:r>
-        <w:t xml:space="preserve"> en la BD y</w:t>
-      </w:r>
-      <w:r>
-        <w:t xml:space="preserve"> </w:t>
-      </w:r>
-      <w:r>
-        <w:t>e</w:t>
-      </w:r>
-      <w:r>
-        <w:t>l token inicialmente se establece en null.</w:t>
-      </w:r>
-      <w:r>
-        <w:t xml:space="preserve"> Como r</w:t>
-      </w:r>
-      <w:r>
-        <w:t>espuesta</w:t>
-      </w:r>
-      <w:r>
-        <w:t xml:space="preserve"> obtendremos los códigos; </w:t>
-      </w:r>
-      <w:r>
-        <w:t>201</w:t>
-      </w:r>
-      <w:r>
-        <w:t xml:space="preserve"> para un</w:t>
-      </w:r>
-      <w:r>
-        <w:t xml:space="preserve"> </w:t>
-      </w:r>
-      <w:r>
-        <w:t>T</w:t>
-      </w:r>
-      <w:r>
-        <w:t>axi registrado correctamente</w:t>
-      </w:r>
-      <w:r>
-        <w:t xml:space="preserve">, </w:t>
-      </w:r>
-      <w:r>
-        <w:t>400</w:t>
-      </w:r>
-      <w:r>
-        <w:t xml:space="preserve"> cuando los</w:t>
-      </w:r>
-      <w:r>
-        <w:t xml:space="preserve"> </w:t>
-      </w:r>
-      <w:r>
-        <w:t>d</w:t>
-      </w:r>
-      <w:r>
-        <w:t xml:space="preserve">atos </w:t>
-      </w:r>
-      <w:r>
-        <w:t xml:space="preserve">son </w:t>
-      </w:r>
-      <w:r>
-        <w:t>inválidos</w:t>
-      </w:r>
-      <w:r>
-        <w:t xml:space="preserve"> y </w:t>
-      </w:r>
-      <w:r>
-        <w:t>409</w:t>
-      </w:r>
-      <w:r>
-        <w:t xml:space="preserve"> si el</w:t>
-      </w:r>
-      <w:r>
-        <w:t xml:space="preserve"> ID ya </w:t>
-      </w:r>
-      <w:r>
-        <w:t xml:space="preserve">está </w:t>
-      </w:r>
-      <w:r>
-        <w:t>en uso.</w:t>
+        <w:t xml:space="preserve">Registrar un nuevo taxi (POST /taxis) como entrada: </w:t>
+      </w:r>
+      <w:proofErr w:type="spellStart"/>
+      <w:r>
+        <w:t>id_taxi</w:t>
+      </w:r>
+      <w:proofErr w:type="spellEnd"/>
+      <w:r>
+        <w:t xml:space="preserve">, nombre, ciudad en el cuerpo de la solicitud. Verifica que el </w:t>
+      </w:r>
+      <w:proofErr w:type="spellStart"/>
+      <w:r>
+        <w:t>id_taxi</w:t>
+      </w:r>
+      <w:proofErr w:type="spellEnd"/>
+      <w:r>
+        <w:t xml:space="preserve"> sea enviado, comprueba si el </w:t>
+      </w:r>
+      <w:proofErr w:type="spellStart"/>
+      <w:r>
+        <w:t>id_taxi</w:t>
+      </w:r>
+      <w:proofErr w:type="spellEnd"/>
+      <w:r>
+        <w:t xml:space="preserve"> ya existe en la base de datos, A continuación, agrega el taxi si el ID no existe en la BD y el token inicialmente se establece en </w:t>
+      </w:r>
+      <w:proofErr w:type="spellStart"/>
+      <w:r>
+        <w:t>null</w:t>
+      </w:r>
+      <w:proofErr w:type="spellEnd"/>
+      <w:r>
+        <w:t>. Como respuesta obtendremos los códigos; 201 para un Taxi registrado correctamente, 400 cuando los datos son inválidos y 409 si el ID ya está en uso.</w:t>
       </w:r>
     </w:p>
     <w:p>
@@ -1934,34 +2188,29 @@
       </w:pPr>
       <w:r>
         <w:lastRenderedPageBreak/>
-        <w:t>Obtener un taxi específico (GET /taxis/:id_taxi)</w:t>
-      </w:r>
-      <w:r>
-        <w:t xml:space="preserve"> como e</w:t>
-      </w:r>
-      <w:r>
-        <w:t>ntrada</w:t>
+        <w:t>Obtener un taxi específico (GET /taxis/:</w:t>
+      </w:r>
+      <w:proofErr w:type="spellStart"/>
+      <w:r>
+        <w:t>id_taxi</w:t>
+      </w:r>
+      <w:proofErr w:type="spellEnd"/>
+      <w:r>
+        <w:t>) como entrada</w:t>
       </w:r>
       <w:r>
         <w:t>;</w:t>
       </w:r>
       <w:r>
-        <w:t xml:space="preserve"> id_taxi</w:t>
-      </w:r>
-      <w:r>
-        <w:t>, b</w:t>
-      </w:r>
-      <w:r>
-        <w:t>usca el</w:t>
-      </w:r>
-      <w:r>
         <w:t xml:space="preserve"> </w:t>
       </w:r>
-      <w:r>
-        <w:t>taxi en la base de datos.</w:t>
-      </w:r>
-      <w:r>
-        <w:t xml:space="preserve"> </w:t>
+      <w:proofErr w:type="spellStart"/>
+      <w:r>
+        <w:t>id_taxi</w:t>
+      </w:r>
+      <w:proofErr w:type="spellEnd"/>
+      <w:r>
+        <w:t xml:space="preserve">, busca el taxi en la base de datos. </w:t>
       </w:r>
       <w:r>
         <w:t xml:space="preserve">Y recibirá como valor </w:t>
@@ -2052,19 +2301,7 @@
         <w:ind w:left="0" w:firstLine="0"/>
       </w:pPr>
       <w:r>
-        <w:t>Obtener todos los taxis (GET /taxis)</w:t>
-      </w:r>
-      <w:r>
-        <w:t xml:space="preserve"> r</w:t>
-      </w:r>
-      <w:r>
-        <w:t>ecupera todos los registros en la tabla Taxis</w:t>
-      </w:r>
-      <w:r>
-        <w:t xml:space="preserve"> y d</w:t>
-      </w:r>
-      <w:r>
-        <w:t>evuelve una lista de taxis o un error en caso de problemas.</w:t>
+        <w:t>Obtener todos los taxis (GET /taxis) recupera todos los registros en la tabla Taxis y devuelve una lista de taxis o un error en caso de problemas.</w:t>
       </w:r>
     </w:p>
     <w:p>
@@ -2123,61 +2360,23 @@
         <w:ind w:left="0" w:firstLine="0"/>
       </w:pPr>
       <w:r>
-        <w:t>Actualizar información de un taxi (PUT /taxis/:id_taxi)</w:t>
-      </w:r>
-      <w:r>
-        <w:t xml:space="preserve"> recibe</w:t>
-      </w:r>
-      <w:r>
-        <w:t xml:space="preserve"> id_taxi como parámetro y nombre, ciudad.</w:t>
-      </w:r>
-      <w:r>
-        <w:t xml:space="preserve"> </w:t>
-      </w:r>
-      <w:r>
-        <w:t>Actualiza el registro</w:t>
-      </w:r>
-      <w:r>
-        <w:t xml:space="preserve"> y devuelve </w:t>
-      </w:r>
-      <w:r>
-        <w:t>200</w:t>
-      </w:r>
-      <w:r>
-        <w:t xml:space="preserve"> si el</w:t>
-      </w:r>
-      <w:r>
-        <w:t xml:space="preserve"> </w:t>
-      </w:r>
-      <w:r>
-        <w:t>t</w:t>
-      </w:r>
-      <w:r>
-        <w:t>axi</w:t>
-      </w:r>
-      <w:r>
-        <w:t xml:space="preserve"> se ha</w:t>
-      </w:r>
-      <w:r>
-        <w:t xml:space="preserve"> actualizado correctamente</w:t>
-      </w:r>
-      <w:r>
-        <w:t xml:space="preserve"> o </w:t>
-      </w:r>
-      <w:r>
-        <w:t>404</w:t>
-      </w:r>
-      <w:r>
-        <w:t xml:space="preserve"> si</w:t>
-      </w:r>
-      <w:r>
-        <w:t xml:space="preserve"> no </w:t>
-      </w:r>
-      <w:r>
-        <w:t xml:space="preserve">se ha </w:t>
-      </w:r>
-      <w:r>
-        <w:t>encontrado.</w:t>
+        <w:t>Actualizar información de un taxi (PUT /taxis/:</w:t>
+      </w:r>
+      <w:proofErr w:type="spellStart"/>
+      <w:r>
+        <w:t>id_taxi</w:t>
+      </w:r>
+      <w:proofErr w:type="spellEnd"/>
+      <w:r>
+        <w:t xml:space="preserve">) recibe </w:t>
+      </w:r>
+      <w:proofErr w:type="spellStart"/>
+      <w:r>
+        <w:t>id_taxi</w:t>
+      </w:r>
+      <w:proofErr w:type="spellEnd"/>
+      <w:r>
+        <w:t xml:space="preserve"> como parámetro y nombre, ciudad. Actualiza el registro y devuelve 200 si el taxi se ha actualizado correctamente o 404 si no se ha encontrado.</w:t>
       </w:r>
     </w:p>
     <w:p>
@@ -2246,61 +2445,23 @@
       </w:pPr>
       <w:r>
         <w:lastRenderedPageBreak/>
-        <w:t>Eliminar un taxi (DELETE /taxis/:id_taxi)</w:t>
-      </w:r>
-      <w:r>
-        <w:t xml:space="preserve"> como entrada recibe</w:t>
-      </w:r>
-      <w:r>
-        <w:t xml:space="preserve"> id_taxi como parámetro.</w:t>
-      </w:r>
-      <w:r>
-        <w:t xml:space="preserve"> </w:t>
-      </w:r>
-      <w:r>
-        <w:t>Elimina el registro asociado</w:t>
-      </w:r>
-      <w:r>
-        <w:t xml:space="preserve"> al id del taxi y devuelve </w:t>
-      </w:r>
-      <w:r>
-        <w:t>200</w:t>
-      </w:r>
-      <w:r>
-        <w:t xml:space="preserve"> si</w:t>
-      </w:r>
-      <w:r>
-        <w:t xml:space="preserve"> </w:t>
-      </w:r>
-      <w:r>
-        <w:t>el t</w:t>
-      </w:r>
-      <w:r>
-        <w:t xml:space="preserve">axi </w:t>
-      </w:r>
-      <w:r>
-        <w:t xml:space="preserve">se ha </w:t>
-      </w:r>
-      <w:r>
-        <w:t>eliminado correctamente</w:t>
-      </w:r>
-      <w:r>
-        <w:t xml:space="preserve"> o </w:t>
-      </w:r>
-      <w:r>
-        <w:t>404</w:t>
-      </w:r>
-      <w:r>
-        <w:t xml:space="preserve"> si el</w:t>
-      </w:r>
-      <w:r>
-        <w:t xml:space="preserve"> Taxi no </w:t>
-      </w:r>
-      <w:r>
-        <w:t xml:space="preserve">se ha </w:t>
-      </w:r>
-      <w:r>
-        <w:t>encontrado.</w:t>
+        <w:t>Eliminar un taxi (DELETE /taxis/:</w:t>
+      </w:r>
+      <w:proofErr w:type="spellStart"/>
+      <w:r>
+        <w:t>id_taxi</w:t>
+      </w:r>
+      <w:proofErr w:type="spellEnd"/>
+      <w:r>
+        <w:t xml:space="preserve">) como entrada recibe </w:t>
+      </w:r>
+      <w:proofErr w:type="spellStart"/>
+      <w:r>
+        <w:t>id_taxi</w:t>
+      </w:r>
+      <w:proofErr w:type="spellEnd"/>
+      <w:r>
+        <w:t xml:space="preserve"> como parámetro. Elimina el registro asociado al id del taxi y devuelve 200 si el taxi se ha eliminado correctamente o 404 si el Taxi no se ha encontrado.</w:t>
       </w:r>
     </w:p>
     <w:p>
@@ -2348,7 +2509,15 @@
     <w:p/>
     <w:p>
       <w:r>
-        <w:t>Por último se utilizan certificado y clave privada autogenerados para poder servir una petición https y se pone de escucha el puerto 3000</w:t>
+        <w:t xml:space="preserve">Por </w:t>
+      </w:r>
+      <w:proofErr w:type="gramStart"/>
+      <w:r>
+        <w:t>último</w:t>
+      </w:r>
+      <w:proofErr w:type="gramEnd"/>
+      <w:r>
+        <w:t xml:space="preserve"> se utilizan certificado y clave privada autogenerados para poder servir una petición https y se pone de escucha el puerto 3000</w:t>
       </w:r>
     </w:p>
     <w:p>
@@ -2406,7 +2575,7 @@
       <w:pPr>
         <w:pStyle w:val="Ttulo2"/>
       </w:pPr>
-      <w:bookmarkStart w:id="3" w:name="_Toc185364832"/>
+      <w:bookmarkStart w:id="3" w:name="_Toc187184886"/>
       <w:r>
         <w:lastRenderedPageBreak/>
         <w:t>EC_CTC.js</w:t>
@@ -2421,16 +2590,37 @@
         <w:t>a</w:t>
       </w:r>
       <w:r>
-        <w:t xml:space="preserve"> ciudad en concreto a </w:t>
+        <w:t xml:space="preserve"> ciudad en concreto </w:t>
+      </w:r>
+      <w:proofErr w:type="gramStart"/>
+      <w:r>
+        <w:t xml:space="preserve">a </w:t>
       </w:r>
       <w:r>
         <w:t>la</w:t>
       </w:r>
       <w:r>
-        <w:t xml:space="preserve"> api de openweather</w:t>
-      </w:r>
-      <w:r>
-        <w:t xml:space="preserve"> y que enviará el valor de la temperatura al modulo central indicando si se puede circular (&gt;= 0ºC) o no (&lt; 0ºC).</w:t>
+        <w:t xml:space="preserve"> api</w:t>
+      </w:r>
+      <w:proofErr w:type="gramEnd"/>
+      <w:r>
+        <w:t xml:space="preserve"> de </w:t>
+      </w:r>
+      <w:proofErr w:type="spellStart"/>
+      <w:r>
+        <w:t>openweather</w:t>
+      </w:r>
+      <w:proofErr w:type="spellEnd"/>
+      <w:r>
+        <w:t xml:space="preserve"> y que enviará el valor de la temperatura al </w:t>
+      </w:r>
+      <w:proofErr w:type="spellStart"/>
+      <w:r>
+        <w:t>modulo</w:t>
+      </w:r>
+      <w:proofErr w:type="spellEnd"/>
+      <w:r>
+        <w:t xml:space="preserve"> central indicando si se puede circular (&gt;= 0ºC) o no (&lt; 0ºC).</w:t>
       </w:r>
     </w:p>
     <w:p>
@@ -2440,76 +2630,55 @@
     </w:p>
     <w:p>
       <w:r>
-        <w:t>Necesitaremos las siguientes l</w:t>
-      </w:r>
-      <w:r>
-        <w:t>ibrerías:</w:t>
-      </w:r>
-      <w:r>
-        <w:t xml:space="preserve"> </w:t>
-      </w:r>
+        <w:t xml:space="preserve">Necesitaremos las siguientes librerías: </w:t>
+      </w:r>
+      <w:proofErr w:type="spellStart"/>
       <w:r>
         <w:t>express</w:t>
       </w:r>
-      <w:r>
-        <w:t xml:space="preserve"> p</w:t>
-      </w:r>
-      <w:r>
-        <w:t>ara configurar un servidor HTTP</w:t>
-      </w:r>
+      <w:proofErr w:type="spellEnd"/>
+      <w:r>
+        <w:t xml:space="preserve"> para configurar un servidor HTTP, </w:t>
+      </w:r>
+      <w:proofErr w:type="spellStart"/>
+      <w:r>
+        <w:t>axios</w:t>
+      </w:r>
+      <w:proofErr w:type="spellEnd"/>
+      <w:r>
+        <w:t xml:space="preserve"> para realizar llamadas HTTP a la API de </w:t>
+      </w:r>
+      <w:proofErr w:type="spellStart"/>
+      <w:r>
+        <w:t>OpenWeather</w:t>
+      </w:r>
+      <w:proofErr w:type="spellEnd"/>
       <w:r>
         <w:t xml:space="preserve">, </w:t>
       </w:r>
-      <w:r>
-        <w:t>axios</w:t>
-      </w:r>
-      <w:r>
-        <w:t xml:space="preserve"> p</w:t>
-      </w:r>
-      <w:r>
-        <w:t>ara realizar llamadas HTTP a la API de OpenWeather</w:t>
-      </w:r>
-      <w:r>
-        <w:t xml:space="preserve">, </w:t>
-      </w:r>
+      <w:proofErr w:type="spellStart"/>
       <w:r>
         <w:t>readline</w:t>
       </w:r>
-      <w:r>
-        <w:t xml:space="preserve"> p</w:t>
-      </w:r>
-      <w:r>
-        <w:t>ara capturar entrada de usuario desde la consola</w:t>
-      </w:r>
-      <w:r>
-        <w:t xml:space="preserve"> y </w:t>
-      </w:r>
-      <w:r>
-        <w:t xml:space="preserve">https </w:t>
-      </w:r>
-      <w:r>
-        <w:t>p</w:t>
-      </w:r>
-      <w:r>
-        <w:t>ara manejar conexiones HTTPS</w:t>
-      </w:r>
-      <w:r>
-        <w:t>. Como c</w:t>
-      </w:r>
-      <w:r>
-        <w:t>onfiguración de API externa (OpenWeather)</w:t>
-      </w:r>
-      <w:r>
-        <w:t xml:space="preserve"> s</w:t>
-      </w:r>
-      <w:r>
-        <w:t>e utiliza una API Key</w:t>
-      </w:r>
-      <w:r>
-        <w:t xml:space="preserve"> y de e</w:t>
-      </w:r>
-      <w:r>
-        <w:t xml:space="preserve">ndpoint de la API: </w:t>
+      <w:proofErr w:type="spellEnd"/>
+      <w:r>
+        <w:t xml:space="preserve"> para capturar entrada de usuario desde la consola y https para manejar conexiones HTTPS. Como configuración de API externa (</w:t>
+      </w:r>
+      <w:proofErr w:type="spellStart"/>
+      <w:r>
+        <w:t>OpenWeather</w:t>
+      </w:r>
+      <w:proofErr w:type="spellEnd"/>
+      <w:r>
+        <w:t xml:space="preserve">) se utiliza una API Key y de </w:t>
+      </w:r>
+      <w:proofErr w:type="spellStart"/>
+      <w:r>
+        <w:t>endpoint</w:t>
+      </w:r>
+      <w:proofErr w:type="spellEnd"/>
+      <w:r>
+        <w:t xml:space="preserve"> de la API: </w:t>
       </w:r>
       <w:hyperlink r:id="rId17" w:history="1">
         <w:r>
@@ -2520,22 +2689,15 @@
         </w:r>
       </w:hyperlink>
       <w:r>
-        <w:t>.</w:t>
-      </w:r>
-      <w:r>
-        <w:t xml:space="preserve"> Con p</w:t>
-      </w:r>
-      <w:r>
-        <w:t>uerto del servidor: 4000.</w:t>
-      </w:r>
-      <w:r>
-        <w:t xml:space="preserve"> Además se usa c</w:t>
-      </w:r>
-      <w:r>
-        <w:t>ertificado HTTPS</w:t>
-      </w:r>
-      <w:r>
-        <w:t>.</w:t>
+        <w:t xml:space="preserve">. Con puerto del servidor: 4000. </w:t>
+      </w:r>
+      <w:proofErr w:type="gramStart"/>
+      <w:r>
+        <w:t>Además</w:t>
+      </w:r>
+      <w:proofErr w:type="gramEnd"/>
+      <w:r>
+        <w:t xml:space="preserve"> se usa certificado HTTPS.</w:t>
       </w:r>
     </w:p>
     <w:p>
@@ -2588,25 +2750,15 @@
     </w:p>
     <w:p>
       <w:r>
-        <w:t>Utiliza readline para pedir al usuario que introduzca un nombre de ciudad por consola.</w:t>
-      </w:r>
-      <w:r>
-        <w:t xml:space="preserve"> Y v</w:t>
-      </w:r>
-      <w:r>
-        <w:t>alida</w:t>
-      </w:r>
-      <w:r>
-        <w:t xml:space="preserve"> que</w:t>
-      </w:r>
-      <w:r>
-        <w:t xml:space="preserve"> </w:t>
-      </w:r>
-      <w:r>
-        <w:t>l</w:t>
-      </w:r>
-      <w:r>
-        <w:t>a ciudad no puede estar vacía.</w:t>
+        <w:t xml:space="preserve">Utiliza </w:t>
+      </w:r>
+      <w:proofErr w:type="spellStart"/>
+      <w:r>
+        <w:t>readline</w:t>
+      </w:r>
+      <w:proofErr w:type="spellEnd"/>
+      <w:r>
+        <w:t xml:space="preserve"> para pedir al usuario que introduzca un nombre de ciudad por consola. Y valida que la ciudad no puede estar vacía.</w:t>
       </w:r>
     </w:p>
     <w:p>
@@ -2707,97 +2859,106 @@
       </w:r>
     </w:p>
     <w:p>
-      <w:r>
-        <w:t xml:space="preserve">Endpoint principal: </w:t>
-      </w:r>
-      <w:r>
-        <w:t>GET /city-traffic</w:t>
-      </w:r>
-    </w:p>
-    <w:p>
-      <w:r>
-        <w:t>Con ruta /city-traffic</w:t>
-      </w:r>
-      <w:r>
-        <w:t>, v</w:t>
-      </w:r>
-      <w:r>
-        <w:t>erifica si currentCity tiene valor</w:t>
-      </w:r>
-      <w:r>
-        <w:t>, luego l</w:t>
-      </w:r>
-      <w:r>
-        <w:t>lama a la API de OpenWeather para obtener la temperatura de la ciudad</w:t>
-      </w:r>
-      <w:r>
-        <w:t xml:space="preserve"> pasado por consola para comprobar s</w:t>
-      </w:r>
-      <w:r>
-        <w:t>i la temperatura es mayor que 0 grados Celsius, el tráfico está permitido (SI)</w:t>
-      </w:r>
-      <w:r>
-        <w:t xml:space="preserve"> y e</w:t>
-      </w:r>
-      <w:r>
-        <w:t>n caso contrario, no está permitido (NO).</w:t>
-      </w:r>
-      <w:r>
-        <w:t xml:space="preserve"> Como p</w:t>
-      </w:r>
-      <w:r>
-        <w:t>arámetros de la llamada a OpenWeather</w:t>
-      </w:r>
-      <w:r>
-        <w:t xml:space="preserve"> tenemos “</w:t>
-      </w:r>
-      <w:r>
-        <w:t>q</w:t>
-      </w:r>
-      <w:r>
-        <w:t>” que es</w:t>
-      </w:r>
-      <w:r>
-        <w:t xml:space="preserve"> </w:t>
-      </w:r>
-      <w:r>
-        <w:t>c</w:t>
-      </w:r>
-      <w:r>
-        <w:t>iudad actual (currentCity)</w:t>
-      </w:r>
-      <w:r>
-        <w:t>, “</w:t>
-      </w:r>
+      <w:proofErr w:type="spellStart"/>
+      <w:r>
+        <w:t>Endpoint</w:t>
+      </w:r>
+      <w:proofErr w:type="spellEnd"/>
+      <w:r>
+        <w:t xml:space="preserve"> principal: </w:t>
+      </w:r>
+      <w:r>
+        <w:t>GET /</w:t>
+      </w:r>
+      <w:proofErr w:type="spellStart"/>
+      <w:r>
+        <w:t>city-traffic</w:t>
+      </w:r>
+      <w:proofErr w:type="spellEnd"/>
+    </w:p>
+    <w:p>
+      <w:r>
+        <w:t>Con ruta /</w:t>
+      </w:r>
+      <w:proofErr w:type="spellStart"/>
+      <w:r>
+        <w:t>city-traffic</w:t>
+      </w:r>
+      <w:proofErr w:type="spellEnd"/>
+      <w:r>
+        <w:t xml:space="preserve">, verifica si </w:t>
+      </w:r>
+      <w:proofErr w:type="spellStart"/>
+      <w:r>
+        <w:t>currentCity</w:t>
+      </w:r>
+      <w:proofErr w:type="spellEnd"/>
+      <w:r>
+        <w:t xml:space="preserve"> tiene valor, luego llama a la API de </w:t>
+      </w:r>
+      <w:proofErr w:type="spellStart"/>
+      <w:r>
+        <w:t>OpenWeather</w:t>
+      </w:r>
+      <w:proofErr w:type="spellEnd"/>
+      <w:r>
+        <w:t xml:space="preserve"> para obtener la temperatura de la ciudad pasado por consola para comprobar si la temperatura es mayor que 0 grados Celsius, el tráfico está permitido (SI) y en caso contrario, no está permitido (NO). Como parámetros de la llamada a </w:t>
+      </w:r>
+      <w:proofErr w:type="spellStart"/>
+      <w:r>
+        <w:t>OpenWeather</w:t>
+      </w:r>
+      <w:proofErr w:type="spellEnd"/>
+      <w:r>
+        <w:t xml:space="preserve"> tenemos “q” que es ciudad actual (</w:t>
+      </w:r>
+      <w:proofErr w:type="spellStart"/>
+      <w:r>
+        <w:t>currentCity</w:t>
+      </w:r>
+      <w:proofErr w:type="spellEnd"/>
+      <w:r>
+        <w:t>), “</w:t>
+      </w:r>
+      <w:proofErr w:type="spellStart"/>
       <w:r>
         <w:t>appid</w:t>
       </w:r>
-      <w:r>
-        <w:t>” como la</w:t>
-      </w:r>
-      <w:r>
-        <w:t xml:space="preserve"> API key de OpenWeather</w:t>
-      </w:r>
+      <w:proofErr w:type="spellEnd"/>
+      <w:r>
+        <w:t xml:space="preserve">” como la API </w:t>
+      </w:r>
+      <w:proofErr w:type="spellStart"/>
+      <w:r>
+        <w:t>key</w:t>
+      </w:r>
+      <w:proofErr w:type="spellEnd"/>
+      <w:r>
+        <w:t xml:space="preserve"> de </w:t>
+      </w:r>
+      <w:proofErr w:type="spellStart"/>
+      <w:r>
+        <w:t>OpenWeather</w:t>
+      </w:r>
+      <w:proofErr w:type="spellEnd"/>
       <w:r>
         <w:t xml:space="preserve"> y “</w:t>
       </w:r>
+      <w:proofErr w:type="spellStart"/>
       <w:r>
         <w:t>units</w:t>
       </w:r>
-      <w:r>
-        <w:t xml:space="preserve">” (con valor </w:t>
-      </w:r>
-      <w:r>
-        <w:t>'metric'</w:t>
-      </w:r>
-      <w:r>
-        <w:t xml:space="preserve"> para devolver</w:t>
-      </w:r>
-      <w:r>
-        <w:t xml:space="preserve"> la temperatura en grados Celsius</w:t>
-      </w:r>
-      <w:r>
-        <w:t xml:space="preserve">). Devuelve </w:t>
+      <w:proofErr w:type="spellEnd"/>
+      <w:r>
+        <w:t>” (con valor '</w:t>
+      </w:r>
+      <w:proofErr w:type="spellStart"/>
+      <w:r>
+        <w:t>metric</w:t>
+      </w:r>
+      <w:proofErr w:type="spellEnd"/>
+      <w:r>
+        <w:t xml:space="preserve">' para devolver la temperatura en grados Celsius). Devuelve </w:t>
       </w:r>
       <w:r>
         <w:t>200</w:t>
@@ -2908,7 +3069,7 @@
       <w:pPr>
         <w:pStyle w:val="Ttulo2"/>
       </w:pPr>
-      <w:bookmarkStart w:id="4" w:name="_Toc185364833"/>
+      <w:bookmarkStart w:id="4" w:name="_Toc187184887"/>
       <w:r>
         <w:lastRenderedPageBreak/>
         <w:t>API_CENTRAL</w:t>
@@ -2917,7 +3078,31 @@
     </w:p>
     <w:p>
       <w:r>
-        <w:t>Este modulo se encargará de enviar toda la situación del sistema de gestión de taxis al front web, como son el mapa del comportamiento en tiempo real y logs de las situaciones en todo momento de la central, además de servir al front web conectándose a él.</w:t>
+        <w:t xml:space="preserve">Este </w:t>
+      </w:r>
+      <w:proofErr w:type="spellStart"/>
+      <w:r>
+        <w:t>modulo</w:t>
+      </w:r>
+      <w:proofErr w:type="spellEnd"/>
+      <w:r>
+        <w:t xml:space="preserve"> se encargará de enviar toda la situación del sistema de gestión de taxis al </w:t>
+      </w:r>
+      <w:proofErr w:type="spellStart"/>
+      <w:r>
+        <w:t>front</w:t>
+      </w:r>
+      <w:proofErr w:type="spellEnd"/>
+      <w:r>
+        <w:t xml:space="preserve"> web, como son el mapa del comportamiento en tiempo real y logs de las situaciones en todo momento de la central, además de servir al </w:t>
+      </w:r>
+      <w:proofErr w:type="spellStart"/>
+      <w:r>
+        <w:t>front</w:t>
+      </w:r>
+      <w:proofErr w:type="spellEnd"/>
+      <w:r>
+        <w:t xml:space="preserve"> web conectándose a él.</w:t>
       </w:r>
     </w:p>
     <w:p>
@@ -2927,85 +3112,63 @@
     </w:p>
     <w:p>
       <w:r>
-        <w:t>Librerías requeridas</w:t>
-      </w:r>
-      <w:r>
-        <w:t xml:space="preserve"> </w:t>
-      </w:r>
+        <w:t xml:space="preserve">Librerías requeridas </w:t>
+      </w:r>
+      <w:proofErr w:type="spellStart"/>
       <w:r>
         <w:t>express</w:t>
       </w:r>
-      <w:r>
-        <w:t xml:space="preserve"> es f</w:t>
-      </w:r>
-      <w:r>
-        <w:t>ramework para manejar HTTP</w:t>
-      </w:r>
+      <w:proofErr w:type="spellEnd"/>
+      <w:r>
+        <w:t xml:space="preserve"> es </w:t>
+      </w:r>
+      <w:proofErr w:type="spellStart"/>
+      <w:r>
+        <w:t>framework</w:t>
+      </w:r>
+      <w:proofErr w:type="spellEnd"/>
+      <w:r>
+        <w:t xml:space="preserve"> para manejar HTTP, socket.io da soporte en tiempo real utilizando </w:t>
+      </w:r>
+      <w:proofErr w:type="spellStart"/>
+      <w:r>
+        <w:t>WebSockets</w:t>
+      </w:r>
+      <w:proofErr w:type="spellEnd"/>
       <w:r>
         <w:t xml:space="preserve">, </w:t>
       </w:r>
-      <w:r>
-        <w:t>socket.io</w:t>
-      </w:r>
-      <w:r>
-        <w:t xml:space="preserve"> da s</w:t>
-      </w:r>
-      <w:r>
-        <w:t>oporte en tiempo real utilizando WebSockets</w:t>
-      </w:r>
-      <w:r>
-        <w:t xml:space="preserve">, </w:t>
-      </w:r>
+      <w:proofErr w:type="spellStart"/>
       <w:r>
         <w:t>cors</w:t>
       </w:r>
-      <w:r>
-        <w:t xml:space="preserve"> p</w:t>
-      </w:r>
-      <w:r>
-        <w:t>ermite solicitudes desde diferentes orígenes</w:t>
-      </w:r>
-      <w:r>
-        <w:t xml:space="preserve">, </w:t>
-      </w:r>
+      <w:proofErr w:type="spellEnd"/>
+      <w:r>
+        <w:t xml:space="preserve"> permite solicitudes desde diferentes orígenes, </w:t>
+      </w:r>
+      <w:proofErr w:type="spellStart"/>
       <w:r>
         <w:t>path</w:t>
       </w:r>
-      <w:r>
-        <w:t xml:space="preserve"> que</w:t>
-      </w:r>
-      <w:r>
-        <w:t xml:space="preserve"> </w:t>
-      </w:r>
-      <w:r>
-        <w:t>m</w:t>
-      </w:r>
-      <w:r>
-        <w:t>aneja rutas de archivos</w:t>
-      </w:r>
-      <w:r>
-        <w:t xml:space="preserve">, </w:t>
-      </w:r>
+      <w:proofErr w:type="spellEnd"/>
+      <w:r>
+        <w:t xml:space="preserve"> que maneja rutas de archivos, </w:t>
+      </w:r>
+      <w:proofErr w:type="spellStart"/>
       <w:r>
         <w:t>multer</w:t>
       </w:r>
-      <w:r>
-        <w:t xml:space="preserve"> g</w:t>
-      </w:r>
-      <w:r>
-        <w:t>estiona la subida de archivos</w:t>
-      </w:r>
-      <w:r>
-        <w:t xml:space="preserve"> y </w:t>
-      </w:r>
-      <w:r>
-        <w:t xml:space="preserve">fs </w:t>
-      </w:r>
-      <w:r>
-        <w:t>m</w:t>
-      </w:r>
-      <w:r>
-        <w:t>anipula archivos del sistema.</w:t>
+      <w:proofErr w:type="spellEnd"/>
+      <w:r>
+        <w:t xml:space="preserve"> gestiona la subida de archivos y </w:t>
+      </w:r>
+      <w:proofErr w:type="spellStart"/>
+      <w:r>
+        <w:t>fs</w:t>
+      </w:r>
+      <w:proofErr w:type="spellEnd"/>
+      <w:r>
+        <w:t xml:space="preserve"> manipula archivos del sistema.</w:t>
       </w:r>
     </w:p>
     <w:p>
@@ -3052,46 +3215,41 @@
     </w:p>
     <w:p>
       <w:r>
-        <w:t>Creación de s</w:t>
-      </w:r>
-      <w:r>
-        <w:t>ervidor HTTP y WebSockets</w:t>
-      </w:r>
+        <w:t xml:space="preserve">Creación de servidor HTTP y </w:t>
+      </w:r>
+      <w:proofErr w:type="spellStart"/>
+      <w:r>
+        <w:t>WebSockets</w:t>
+      </w:r>
+      <w:proofErr w:type="spellEnd"/>
       <w:r>
         <w:t xml:space="preserve"> con </w:t>
       </w:r>
-      <w:r>
-        <w:t xml:space="preserve">http.createServer(app) </w:t>
-      </w:r>
-      <w:r>
-        <w:t>para c</w:t>
-      </w:r>
-      <w:r>
-        <w:t>rea</w:t>
-      </w:r>
-      <w:r>
-        <w:t xml:space="preserve">r </w:t>
-      </w:r>
-      <w:r>
-        <w:t>el servidor HTTP</w:t>
-      </w:r>
-      <w:r>
-        <w:t xml:space="preserve"> y </w:t>
-      </w:r>
-      <w:r>
-        <w:t>socketIo(server)</w:t>
-      </w:r>
-      <w:r>
-        <w:t xml:space="preserve"> que</w:t>
-      </w:r>
-      <w:r>
-        <w:t xml:space="preserve"> </w:t>
-      </w:r>
-      <w:r>
-        <w:t>h</w:t>
-      </w:r>
-      <w:r>
-        <w:t>abilita WebSockets en el servidor.</w:t>
+      <w:proofErr w:type="spellStart"/>
+      <w:proofErr w:type="gramStart"/>
+      <w:r>
+        <w:t>http.createServer</w:t>
+      </w:r>
+      <w:proofErr w:type="spellEnd"/>
+      <w:proofErr w:type="gramEnd"/>
+      <w:r>
+        <w:t xml:space="preserve">(app) para crear el servidor HTTP y </w:t>
+      </w:r>
+      <w:proofErr w:type="spellStart"/>
+      <w:r>
+        <w:t>socketIo</w:t>
+      </w:r>
+      <w:proofErr w:type="spellEnd"/>
+      <w:r>
+        <w:t xml:space="preserve">(server) que habilita </w:t>
+      </w:r>
+      <w:proofErr w:type="spellStart"/>
+      <w:r>
+        <w:t>WebSockets</w:t>
+      </w:r>
+      <w:proofErr w:type="spellEnd"/>
+      <w:r>
+        <w:t xml:space="preserve"> en el servidor.</w:t>
       </w:r>
     </w:p>
     <w:p>
@@ -3158,9 +3316,11 @@
         </w:rPr>
         <w:t xml:space="preserve"> </w:t>
       </w:r>
+      <w:proofErr w:type="spellStart"/>
       <w:r>
         <w:t>parser</w:t>
       </w:r>
+      <w:proofErr w:type="spellEnd"/>
       <w:r>
         <w:t xml:space="preserve"> </w:t>
       </w:r>
@@ -3186,7 +3346,15 @@
         <w:t>n</w:t>
       </w:r>
       <w:r>
-        <w:t xml:space="preserve"> recursos del directorio front-end.</w:t>
+        <w:t xml:space="preserve"> recursos del directorio </w:t>
+      </w:r>
+      <w:proofErr w:type="spellStart"/>
+      <w:r>
+        <w:t>front-end</w:t>
+      </w:r>
+      <w:proofErr w:type="spellEnd"/>
+      <w:r>
+        <w:t>.</w:t>
       </w:r>
     </w:p>
     <w:p>
@@ -3294,31 +3462,24 @@
       </w:r>
     </w:p>
     <w:p>
-      <w:r>
-        <w:t>Endpoints de la API</w:t>
-      </w:r>
-      <w:r>
-        <w:t>:</w:t>
-      </w:r>
-    </w:p>
-    <w:p>
-      <w:r>
-        <w:t>Ruta para servir EC.html</w:t>
-      </w:r>
-      <w:r>
-        <w:t xml:space="preserve"> </w:t>
+      <w:proofErr w:type="spellStart"/>
+      <w:r>
+        <w:t>Endpoints</w:t>
+      </w:r>
+      <w:proofErr w:type="spellEnd"/>
+      <w:r>
+        <w:t xml:space="preserve"> de la API:</w:t>
+      </w:r>
+    </w:p>
+    <w:p>
+      <w:r>
+        <w:t xml:space="preserve">Ruta para servir EC.html </w:t>
       </w:r>
       <w:r>
         <w:sym w:font="Wingdings" w:char="F0E0"/>
       </w:r>
       <w:r>
-        <w:t>GET /EC.html</w:t>
-      </w:r>
-      <w:r>
-        <w:t xml:space="preserve"> que e</w:t>
-      </w:r>
-      <w:r>
-        <w:t>nvía un archivo HTML al cliente (localizado en un directorio externo)</w:t>
+        <w:t>GET /EC.html que envía un archivo HTML al cliente (localizado en un directorio externo)</w:t>
       </w:r>
     </w:p>
     <w:p>
@@ -3365,31 +3526,23 @@
     </w:p>
     <w:p>
       <w:r>
-        <w:t>Recepción y difusión de logs (POST /logs)</w:t>
-      </w:r>
-      <w:r>
-        <w:t xml:space="preserve"> de parámetro un</w:t>
-      </w:r>
-      <w:r>
-        <w:t xml:space="preserve"> JSON con el campo message</w:t>
-      </w:r>
-      <w:r>
-        <w:t>, d</w:t>
-      </w:r>
-      <w:r>
-        <w:t>evuelve un error 400 si no se proporciona el campo message</w:t>
-      </w:r>
-      <w:r>
-        <w:t>, e</w:t>
-      </w:r>
-      <w:r>
-        <w:t>mite el log recibido a todos los clientes conectados mediante Socket.IO</w:t>
-      </w:r>
-      <w:r>
-        <w:t xml:space="preserve"> y r</w:t>
-      </w:r>
-      <w:r>
-        <w:t>esponde con un estado 200 OK.</w:t>
+        <w:t xml:space="preserve">Recepción y difusión de logs (POST /logs) de parámetro un JSON con el campo </w:t>
+      </w:r>
+      <w:proofErr w:type="spellStart"/>
+      <w:r>
+        <w:t>message</w:t>
+      </w:r>
+      <w:proofErr w:type="spellEnd"/>
+      <w:r>
+        <w:t xml:space="preserve">, devuelve un error 400 si no se proporciona el campo </w:t>
+      </w:r>
+      <w:proofErr w:type="spellStart"/>
+      <w:r>
+        <w:t>message</w:t>
+      </w:r>
+      <w:proofErr w:type="spellEnd"/>
+      <w:r>
+        <w:t>, emite el log recibido a todos los clientes conectados mediante Socket.IO y responde con un estado 200 OK.</w:t>
       </w:r>
     </w:p>
     <w:p>
@@ -3444,43 +3597,44 @@
     <w:p>
       <w:r>
         <w:lastRenderedPageBreak/>
-        <w:t>Recepción de mapas y transmisión (POST /map)</w:t>
-      </w:r>
-      <w:r>
-        <w:t xml:space="preserve"> con parámetro</w:t>
-      </w:r>
-      <w:r>
-        <w:t xml:space="preserve"> </w:t>
-      </w:r>
-      <w:r>
-        <w:t>u</w:t>
-      </w:r>
-      <w:r>
-        <w:t>n archivo de imagen (mapa) mediante Multer</w:t>
-      </w:r>
-      <w:r>
-        <w:t>, v</w:t>
-      </w:r>
-      <w:r>
-        <w:t>alida si se recibió un archivo</w:t>
-      </w:r>
-      <w:r>
-        <w:t>, r</w:t>
-      </w:r>
-      <w:r>
-        <w:t>esponde con 400 en caso contrario</w:t>
-      </w:r>
-      <w:r>
-        <w:t>, c</w:t>
-      </w:r>
-      <w:r>
-        <w:t>onvierte el archivo a base64 y lo emite a todos los clientes conectados con el evento update_map</w:t>
-      </w:r>
+        <w:t>Recepción de mapas y transmisión (POST /</w:t>
+      </w:r>
+      <w:proofErr w:type="spellStart"/>
+      <w:r>
+        <w:t>map</w:t>
+      </w:r>
+      <w:proofErr w:type="spellEnd"/>
+      <w:r>
+        <w:t xml:space="preserve">) con parámetro un archivo de imagen (mapa) mediante </w:t>
+      </w:r>
+      <w:proofErr w:type="spellStart"/>
+      <w:r>
+        <w:t>Multer</w:t>
+      </w:r>
+      <w:proofErr w:type="spellEnd"/>
+      <w:r>
+        <w:t xml:space="preserve">, valida si se recibió un archivo, responde con 400 en caso contrario, convierte el archivo a base64 y lo emite a todos los clientes conectados con el evento </w:t>
+      </w:r>
+      <w:proofErr w:type="spellStart"/>
+      <w:r>
+        <w:t>update_map</w:t>
+      </w:r>
+      <w:proofErr w:type="spellEnd"/>
       <w:r>
         <w:t>, e</w:t>
       </w:r>
       <w:r>
-        <w:t>limina el archivo temporal del servidor utilizando fs.unlinkSync()</w:t>
+        <w:t xml:space="preserve">limina el archivo temporal del servidor utilizando </w:t>
+      </w:r>
+      <w:proofErr w:type="spellStart"/>
+      <w:proofErr w:type="gramStart"/>
+      <w:r>
+        <w:t>fs.unlinkSync</w:t>
+      </w:r>
+      <w:proofErr w:type="spellEnd"/>
+      <w:proofErr w:type="gramEnd"/>
+      <w:r>
+        <w:t>()</w:t>
       </w:r>
       <w:r>
         <w:t xml:space="preserve"> y devuelve </w:t>
@@ -3541,7 +3695,7 @@
       <w:pPr>
         <w:pStyle w:val="Ttulo2"/>
       </w:pPr>
-      <w:bookmarkStart w:id="5" w:name="_Toc185364834"/>
+      <w:bookmarkStart w:id="5" w:name="_Toc187184888"/>
       <w:r>
         <w:t>Cambios EC_Central.py y EC_DE.py</w:t>
       </w:r>
@@ -3557,7 +3711,21 @@
         <w:rPr>
           <w:lang w:eastAsia="es-ES"/>
         </w:rPr>
-        <w:t>En este modulo hemos cambiado la implementación del registro de taxis ya que no proveerá de id al taxi sino de un token cuando se comuniquen por primera vez y se cifrarán las comunicaciones entre la central y los taxis</w:t>
+        <w:t xml:space="preserve">En este </w:t>
+      </w:r>
+      <w:proofErr w:type="spellStart"/>
+      <w:r>
+        <w:rPr>
+          <w:lang w:eastAsia="es-ES"/>
+        </w:rPr>
+        <w:t>modulo</w:t>
+      </w:r>
+      <w:proofErr w:type="spellEnd"/>
+      <w:r>
+        <w:rPr>
+          <w:lang w:eastAsia="es-ES"/>
+        </w:rPr>
+        <w:t xml:space="preserve"> hemos cambiado la implementación del registro de taxis ya que no proveerá de id al taxi sino de un token cuando se comuniquen por primera vez y se cifrarán las comunicaciones entre la central y los taxis</w:t>
       </w:r>
       <w:r>
         <w:rPr>
@@ -3589,193 +3757,207 @@
         <w:rPr>
           <w:lang w:eastAsia="es-ES"/>
         </w:rPr>
-        <w:t>En EC_Central (método iniciar)</w:t>
-      </w:r>
-      <w:r>
-        <w:rPr>
-          <w:lang w:eastAsia="es-ES"/>
-        </w:rPr>
-        <w:t xml:space="preserve"> usamos la c</w:t>
-      </w:r>
-      <w:r>
-        <w:rPr>
-          <w:lang w:eastAsia="es-ES"/>
-        </w:rPr>
-        <w:t>onfiguración SSL</w:t>
-      </w:r>
-      <w:r>
-        <w:rPr>
-          <w:lang w:eastAsia="es-ES"/>
-        </w:rPr>
-        <w:t xml:space="preserve"> para c</w:t>
-      </w:r>
-      <w:r>
-        <w:rPr>
-          <w:lang w:eastAsia="es-ES"/>
-        </w:rPr>
-        <w:t>rea</w:t>
-      </w:r>
-      <w:r>
-        <w:rPr>
-          <w:lang w:eastAsia="es-ES"/>
-        </w:rPr>
-        <w:t>r</w:t>
-      </w:r>
-      <w:r>
-        <w:rPr>
-          <w:lang w:eastAsia="es-ES"/>
-        </w:rPr>
-        <w:t xml:space="preserve"> un contexto SSL</w:t>
-      </w:r>
-      <w:r>
-        <w:rPr>
-          <w:lang w:eastAsia="es-ES"/>
-        </w:rPr>
-        <w:t xml:space="preserve"> u</w:t>
-      </w:r>
-      <w:r>
-        <w:rPr>
-          <w:lang w:eastAsia="es-ES"/>
-        </w:rPr>
-        <w:t>sando ssl.create_default_context()</w:t>
-      </w:r>
-      <w:r>
-        <w:rPr>
-          <w:lang w:eastAsia="es-ES"/>
-        </w:rPr>
-        <w:t>, c</w:t>
-      </w:r>
-      <w:r>
-        <w:rPr>
-          <w:lang w:eastAsia="es-ES"/>
-        </w:rPr>
-        <w:t>arga los certificados de servidor (cert.pem y key.pem)</w:t>
-      </w:r>
-      <w:r>
-        <w:rPr>
-          <w:lang w:eastAsia="es-ES"/>
-        </w:rPr>
-        <w:t>, para la c</w:t>
-      </w:r>
-      <w:r>
-        <w:rPr>
-          <w:lang w:eastAsia="es-ES"/>
-        </w:rPr>
-        <w:t>onfiguración del socket</w:t>
-      </w:r>
-      <w:r>
-        <w:rPr>
-          <w:lang w:eastAsia="es-ES"/>
-        </w:rPr>
-        <w:t xml:space="preserve"> se c</w:t>
-      </w:r>
-      <w:r>
-        <w:rPr>
-          <w:lang w:eastAsia="es-ES"/>
-        </w:rPr>
-        <w:t>rea un socket TCP/IP con socket.socket(socket.AF_INET, socket.SOCK_STREAM)</w:t>
-      </w:r>
-      <w:r>
-        <w:rPr>
-          <w:lang w:eastAsia="es-ES"/>
-        </w:rPr>
-        <w:t xml:space="preserve"> se </w:t>
-      </w:r>
-      <w:r>
-        <w:rPr>
-          <w:lang w:eastAsia="es-ES"/>
-        </w:rPr>
-        <w:t>vincula a una IP y puerto específicos con bind()</w:t>
-      </w:r>
-      <w:r>
-        <w:rPr>
-          <w:lang w:eastAsia="es-ES"/>
-        </w:rPr>
-        <w:t xml:space="preserve"> e i</w:t>
-      </w:r>
-      <w:r>
-        <w:rPr>
-          <w:lang w:eastAsia="es-ES"/>
-        </w:rPr>
-        <w:t>nicia la escucha de conexiones con listen(5) (cola de 5 conexiones)</w:t>
-      </w:r>
-      <w:r>
-        <w:rPr>
-          <w:lang w:eastAsia="es-ES"/>
-        </w:rPr>
-        <w:t>. Entramos a un b</w:t>
-      </w:r>
-      <w:r>
-        <w:rPr>
-          <w:lang w:eastAsia="es-ES"/>
-        </w:rPr>
-        <w:t>ucle de conexiones</w:t>
-      </w:r>
-      <w:r>
-        <w:rPr>
-          <w:lang w:eastAsia="es-ES"/>
-        </w:rPr>
-        <w:t xml:space="preserve"> u</w:t>
-      </w:r>
-      <w:r>
-        <w:rPr>
-          <w:lang w:eastAsia="es-ES"/>
-        </w:rPr>
-        <w:t>sa accept() para esperar conexiones entrantes</w:t>
-      </w:r>
-      <w:r>
-        <w:rPr>
-          <w:lang w:eastAsia="es-ES"/>
-        </w:rPr>
-        <w:t xml:space="preserve"> y se e</w:t>
-      </w:r>
-      <w:r>
-        <w:rPr>
-          <w:lang w:eastAsia="es-ES"/>
-        </w:rPr>
-        <w:t>nvuelve cada conexión con SSL usando context.wrap_socket()</w:t>
-      </w:r>
-      <w:r>
-        <w:rPr>
-          <w:lang w:eastAsia="es-ES"/>
-        </w:rPr>
-        <w:t xml:space="preserve">. </w:t>
-      </w:r>
-      <w:r>
-        <w:rPr>
-          <w:lang w:eastAsia="es-ES"/>
-        </w:rPr>
-        <w:t>Crea</w:t>
-      </w:r>
-      <w:r>
-        <w:rPr>
-          <w:lang w:eastAsia="es-ES"/>
-        </w:rPr>
-        <w:t>mos</w:t>
-      </w:r>
-      <w:r>
-        <w:rPr>
-          <w:lang w:eastAsia="es-ES"/>
-        </w:rPr>
-        <w:t xml:space="preserve"> un hilo para cada conexión usando threading.Thread()</w:t>
-      </w:r>
-      <w:r>
-        <w:rPr>
-          <w:lang w:eastAsia="es-ES"/>
-        </w:rPr>
-        <w:t>, c</w:t>
-      </w:r>
-      <w:r>
-        <w:rPr>
-          <w:lang w:eastAsia="es-ES"/>
-        </w:rPr>
-        <w:t>ada hilo ejecuta manejar_solicitud() para procesar la conexión</w:t>
-      </w:r>
-      <w:r>
-        <w:rPr>
-          <w:lang w:eastAsia="es-ES"/>
-        </w:rPr>
-        <w:t xml:space="preserve"> que anteriormente ya se implemento en la anterior práctica</w:t>
+        <w:t xml:space="preserve">En </w:t>
+      </w:r>
+      <w:proofErr w:type="spellStart"/>
+      <w:r>
+        <w:rPr>
+          <w:lang w:eastAsia="es-ES"/>
+        </w:rPr>
+        <w:t>EC_Central</w:t>
+      </w:r>
+      <w:proofErr w:type="spellEnd"/>
+      <w:r>
+        <w:rPr>
+          <w:lang w:eastAsia="es-ES"/>
+        </w:rPr>
+        <w:t xml:space="preserve"> (método iniciar) usamos la configuración SSL para crear un contexto SSL usando </w:t>
+      </w:r>
+      <w:proofErr w:type="spellStart"/>
+      <w:proofErr w:type="gramStart"/>
+      <w:r>
+        <w:rPr>
+          <w:lang w:eastAsia="es-ES"/>
+        </w:rPr>
+        <w:t>ssl.create</w:t>
+      </w:r>
+      <w:proofErr w:type="gramEnd"/>
+      <w:r>
+        <w:rPr>
+          <w:lang w:eastAsia="es-ES"/>
+        </w:rPr>
+        <w:t>_default_context</w:t>
+      </w:r>
+      <w:proofErr w:type="spellEnd"/>
+      <w:r>
+        <w:rPr>
+          <w:lang w:eastAsia="es-ES"/>
+        </w:rPr>
+        <w:t>(), carga los certificados de servidor (</w:t>
+      </w:r>
+      <w:proofErr w:type="spellStart"/>
+      <w:r>
+        <w:rPr>
+          <w:lang w:eastAsia="es-ES"/>
+        </w:rPr>
+        <w:t>cert.pem</w:t>
+      </w:r>
+      <w:proofErr w:type="spellEnd"/>
+      <w:r>
+        <w:rPr>
+          <w:lang w:eastAsia="es-ES"/>
+        </w:rPr>
+        <w:t xml:space="preserve"> y </w:t>
+      </w:r>
+      <w:proofErr w:type="spellStart"/>
+      <w:r>
+        <w:rPr>
+          <w:lang w:eastAsia="es-ES"/>
+        </w:rPr>
+        <w:t>key.pem</w:t>
+      </w:r>
+      <w:proofErr w:type="spellEnd"/>
+      <w:r>
+        <w:rPr>
+          <w:lang w:eastAsia="es-ES"/>
+        </w:rPr>
+        <w:t xml:space="preserve">), para la configuración del socket se crea un socket TCP/IP con </w:t>
+      </w:r>
+      <w:proofErr w:type="spellStart"/>
+      <w:r>
+        <w:rPr>
+          <w:lang w:eastAsia="es-ES"/>
+        </w:rPr>
+        <w:t>socket.socket</w:t>
+      </w:r>
+      <w:proofErr w:type="spellEnd"/>
+      <w:r>
+        <w:rPr>
+          <w:lang w:eastAsia="es-ES"/>
+        </w:rPr>
+        <w:t>(</w:t>
+      </w:r>
+      <w:proofErr w:type="spellStart"/>
+      <w:r>
+        <w:rPr>
+          <w:lang w:eastAsia="es-ES"/>
+        </w:rPr>
+        <w:t>socket.AF_INET</w:t>
+      </w:r>
+      <w:proofErr w:type="spellEnd"/>
+      <w:r>
+        <w:rPr>
+          <w:lang w:eastAsia="es-ES"/>
+        </w:rPr>
+        <w:t xml:space="preserve">, </w:t>
+      </w:r>
+      <w:proofErr w:type="spellStart"/>
+      <w:r>
+        <w:rPr>
+          <w:lang w:eastAsia="es-ES"/>
+        </w:rPr>
+        <w:t>socket.SOCK_STREAM</w:t>
+      </w:r>
+      <w:proofErr w:type="spellEnd"/>
+      <w:r>
+        <w:rPr>
+          <w:lang w:eastAsia="es-ES"/>
+        </w:rPr>
+        <w:t xml:space="preserve">) se vincula a una IP y puerto específicos con </w:t>
+      </w:r>
+      <w:proofErr w:type="spellStart"/>
+      <w:r>
+        <w:rPr>
+          <w:lang w:eastAsia="es-ES"/>
+        </w:rPr>
+        <w:t>bind</w:t>
+      </w:r>
+      <w:proofErr w:type="spellEnd"/>
+      <w:r>
+        <w:rPr>
+          <w:lang w:eastAsia="es-ES"/>
+        </w:rPr>
+        <w:t xml:space="preserve">() e inicia la escucha de conexiones con listen(5) (cola de 5 conexiones). Entramos a un bucle de conexiones usa </w:t>
+      </w:r>
+      <w:proofErr w:type="spellStart"/>
+      <w:proofErr w:type="gramStart"/>
+      <w:r>
+        <w:rPr>
+          <w:lang w:eastAsia="es-ES"/>
+        </w:rPr>
+        <w:t>accept</w:t>
+      </w:r>
+      <w:proofErr w:type="spellEnd"/>
+      <w:r>
+        <w:rPr>
+          <w:lang w:eastAsia="es-ES"/>
+        </w:rPr>
+        <w:t>(</w:t>
+      </w:r>
+      <w:proofErr w:type="gramEnd"/>
+      <w:r>
+        <w:rPr>
+          <w:lang w:eastAsia="es-ES"/>
+        </w:rPr>
+        <w:t xml:space="preserve">) para esperar conexiones entrantes y se envuelve cada conexión con SSL usando </w:t>
+      </w:r>
+      <w:proofErr w:type="spellStart"/>
+      <w:r>
+        <w:rPr>
+          <w:lang w:eastAsia="es-ES"/>
+        </w:rPr>
+        <w:t>context.wrap_socket</w:t>
+      </w:r>
+      <w:proofErr w:type="spellEnd"/>
+      <w:r>
+        <w:rPr>
+          <w:lang w:eastAsia="es-ES"/>
+        </w:rPr>
+        <w:t xml:space="preserve">(). Creamos un hilo para cada conexión usando </w:t>
+      </w:r>
+      <w:proofErr w:type="spellStart"/>
+      <w:proofErr w:type="gramStart"/>
+      <w:r>
+        <w:rPr>
+          <w:lang w:eastAsia="es-ES"/>
+        </w:rPr>
+        <w:t>threading.Thread</w:t>
+      </w:r>
+      <w:proofErr w:type="spellEnd"/>
+      <w:proofErr w:type="gramEnd"/>
+      <w:r>
+        <w:rPr>
+          <w:lang w:eastAsia="es-ES"/>
+        </w:rPr>
+        <w:t xml:space="preserve">(), cada hilo ejecuta </w:t>
+      </w:r>
+      <w:proofErr w:type="spellStart"/>
+      <w:r>
+        <w:rPr>
+          <w:lang w:eastAsia="es-ES"/>
+        </w:rPr>
+        <w:t>manejar_solicitud</w:t>
+      </w:r>
+      <w:proofErr w:type="spellEnd"/>
+      <w:r>
+        <w:rPr>
+          <w:lang w:eastAsia="es-ES"/>
+        </w:rPr>
+        <w:t xml:space="preserve">() para procesar la conexión que anteriormente ya se </w:t>
+      </w:r>
+      <w:proofErr w:type="spellStart"/>
+      <w:r>
+        <w:rPr>
+          <w:lang w:eastAsia="es-ES"/>
+        </w:rPr>
+        <w:t>implemento</w:t>
+      </w:r>
+      <w:proofErr w:type="spellEnd"/>
+      <w:r>
+        <w:rPr>
+          <w:lang w:eastAsia="es-ES"/>
+        </w:rPr>
+        <w:t xml:space="preserve"> en la anterior práctica</w:t>
       </w:r>
     </w:p>
     <w:p>
@@ -3836,181 +4018,133 @@
         <w:rPr>
           <w:lang w:eastAsia="es-ES"/>
         </w:rPr>
-        <w:t xml:space="preserve">Para el taxi </w:t>
-      </w:r>
-      <w:r>
-        <w:rPr>
-          <w:lang w:eastAsia="es-ES"/>
-        </w:rPr>
-        <w:t>(método autenticar)</w:t>
-      </w:r>
-      <w:r>
-        <w:rPr>
-          <w:lang w:eastAsia="es-ES"/>
-        </w:rPr>
-        <w:t xml:space="preserve"> también usamos la c</w:t>
-      </w:r>
-      <w:r>
-        <w:rPr>
-          <w:lang w:eastAsia="es-ES"/>
-        </w:rPr>
-        <w:t>onfiguración SSL</w:t>
-      </w:r>
-      <w:r>
-        <w:rPr>
-          <w:lang w:eastAsia="es-ES"/>
-        </w:rPr>
-        <w:t xml:space="preserve"> creando</w:t>
-      </w:r>
-      <w:r>
-        <w:rPr>
-          <w:lang w:eastAsia="es-ES"/>
-        </w:rPr>
-        <w:t xml:space="preserve"> un contexto SSL con ssl.create_default_context()</w:t>
-      </w:r>
-      <w:r>
-        <w:rPr>
-          <w:lang w:eastAsia="es-ES"/>
-        </w:rPr>
-        <w:t>, c</w:t>
-      </w:r>
-      <w:r>
-        <w:rPr>
-          <w:lang w:eastAsia="es-ES"/>
-        </w:rPr>
-        <w:t>arga y verifica el certificado del servidor</w:t>
-      </w:r>
-      <w:r>
-        <w:rPr>
-          <w:lang w:eastAsia="es-ES"/>
-        </w:rPr>
-        <w:t xml:space="preserve"> (</w:t>
-      </w:r>
-      <w:r>
-        <w:rPr>
-          <w:lang w:eastAsia="es-ES"/>
-        </w:rPr>
-        <w:t>load_verify_locations("cert.pem")</w:t>
-      </w:r>
-      <w:r>
-        <w:rPr>
-          <w:lang w:eastAsia="es-ES"/>
-        </w:rPr>
-        <w:t>), se c</w:t>
-      </w:r>
-      <w:r>
-        <w:rPr>
-          <w:lang w:eastAsia="es-ES"/>
-        </w:rPr>
-        <w:t xml:space="preserve">onfigura </w:t>
-      </w:r>
-      <w:r>
-        <w:rPr>
-          <w:lang w:eastAsia="es-ES"/>
-        </w:rPr>
-        <w:t xml:space="preserve">la </w:t>
-      </w:r>
-      <w:r>
-        <w:rPr>
-          <w:lang w:eastAsia="es-ES"/>
-        </w:rPr>
-        <w:t>verificación de hostname y modo de certificado</w:t>
-      </w:r>
-      <w:r>
-        <w:rPr>
-          <w:lang w:eastAsia="es-ES"/>
-        </w:rPr>
-        <w:t>, se crea la c</w:t>
-      </w:r>
-      <w:r>
-        <w:rPr>
-          <w:lang w:eastAsia="es-ES"/>
-        </w:rPr>
-        <w:t>onexión con socket</w:t>
-      </w:r>
-      <w:r>
-        <w:rPr>
-          <w:lang w:eastAsia="es-ES"/>
-        </w:rPr>
-        <w:t>; Llamamos a</w:t>
-      </w:r>
-      <w:r>
-        <w:rPr>
-          <w:lang w:eastAsia="es-ES"/>
-        </w:rPr>
-        <w:t xml:space="preserve"> un socket TCP/IP</w:t>
-      </w:r>
-      <w:r>
-        <w:rPr>
-          <w:lang w:eastAsia="es-ES"/>
-        </w:rPr>
-        <w:t xml:space="preserve"> que esta envuelto por </w:t>
-      </w:r>
-      <w:r>
-        <w:rPr>
-          <w:lang w:eastAsia="es-ES"/>
-        </w:rPr>
-        <w:t>SSL usando context.wrap_socket()</w:t>
-      </w:r>
-      <w:r>
-        <w:rPr>
-          <w:lang w:eastAsia="es-ES"/>
-        </w:rPr>
-        <w:t xml:space="preserve"> y s</w:t>
-      </w:r>
-      <w:r>
-        <w:rPr>
-          <w:lang w:eastAsia="es-ES"/>
-        </w:rPr>
-        <w:t>e conecta al servidor central con conn.connect()</w:t>
-      </w:r>
-      <w:r>
-        <w:rPr>
-          <w:lang w:eastAsia="es-ES"/>
-        </w:rPr>
-        <w:t>. Para el envío de datos para la a</w:t>
-      </w:r>
-      <w:r>
-        <w:rPr>
-          <w:lang w:eastAsia="es-ES"/>
-        </w:rPr>
-        <w:t>utenticación</w:t>
-      </w:r>
-      <w:r>
-        <w:rPr>
-          <w:lang w:eastAsia="es-ES"/>
-        </w:rPr>
-        <w:t xml:space="preserve"> se e</w:t>
-      </w:r>
-      <w:r>
-        <w:rPr>
-          <w:lang w:eastAsia="es-ES"/>
-        </w:rPr>
-        <w:t>nvía mensaje "ALTA {id_taxi}" al servidor</w:t>
-      </w:r>
-      <w:r>
-        <w:rPr>
-          <w:lang w:eastAsia="es-ES"/>
-        </w:rPr>
-        <w:t xml:space="preserve"> y r</w:t>
-      </w:r>
-      <w:r>
-        <w:rPr>
-          <w:lang w:eastAsia="es-ES"/>
-        </w:rPr>
-        <w:t>ecibe</w:t>
-      </w:r>
-      <w:r>
-        <w:rPr>
-          <w:lang w:eastAsia="es-ES"/>
-        </w:rPr>
-        <w:t xml:space="preserve"> una</w:t>
-      </w:r>
-      <w:r>
-        <w:rPr>
-          <w:lang w:eastAsia="es-ES"/>
-        </w:rPr>
-        <w:t xml:space="preserve"> respuesta de autenticación con token y clave de cifrado</w:t>
+        <w:t xml:space="preserve">Para el taxi (método autenticar) también usamos la configuración SSL creando un contexto SSL con </w:t>
+      </w:r>
+      <w:proofErr w:type="spellStart"/>
+      <w:proofErr w:type="gramStart"/>
+      <w:r>
+        <w:rPr>
+          <w:lang w:eastAsia="es-ES"/>
+        </w:rPr>
+        <w:t>ssl.create</w:t>
+      </w:r>
+      <w:proofErr w:type="gramEnd"/>
+      <w:r>
+        <w:rPr>
+          <w:lang w:eastAsia="es-ES"/>
+        </w:rPr>
+        <w:t>_default_context</w:t>
+      </w:r>
+      <w:proofErr w:type="spellEnd"/>
+      <w:r>
+        <w:rPr>
+          <w:lang w:eastAsia="es-ES"/>
+        </w:rPr>
+        <w:t>(), carga y verifica el certificado del servidor (</w:t>
+      </w:r>
+      <w:proofErr w:type="spellStart"/>
+      <w:r>
+        <w:rPr>
+          <w:lang w:eastAsia="es-ES"/>
+        </w:rPr>
+        <w:t>load_verify_locations</w:t>
+      </w:r>
+      <w:proofErr w:type="spellEnd"/>
+      <w:r>
+        <w:rPr>
+          <w:lang w:eastAsia="es-ES"/>
+        </w:rPr>
+        <w:t>("</w:t>
+      </w:r>
+      <w:proofErr w:type="spellStart"/>
+      <w:r>
+        <w:rPr>
+          <w:lang w:eastAsia="es-ES"/>
+        </w:rPr>
+        <w:t>cert.pem</w:t>
+      </w:r>
+      <w:proofErr w:type="spellEnd"/>
+      <w:r>
+        <w:rPr>
+          <w:lang w:eastAsia="es-ES"/>
+        </w:rPr>
+        <w:t>")</w:t>
+      </w:r>
+      <w:r>
+        <w:rPr>
+          <w:lang w:eastAsia="es-ES"/>
+        </w:rPr>
+        <w:t xml:space="preserve">), se configura la verificación de </w:t>
+      </w:r>
+      <w:proofErr w:type="spellStart"/>
+      <w:r>
+        <w:rPr>
+          <w:lang w:eastAsia="es-ES"/>
+        </w:rPr>
+        <w:t>hostname</w:t>
+      </w:r>
+      <w:proofErr w:type="spellEnd"/>
+      <w:r>
+        <w:rPr>
+          <w:lang w:eastAsia="es-ES"/>
+        </w:rPr>
+        <w:t xml:space="preserve"> y modo de certificado, se crea la conexión con socket; Llamamos a un socket TCP/IP que </w:t>
+      </w:r>
+      <w:proofErr w:type="spellStart"/>
+      <w:r>
+        <w:rPr>
+          <w:lang w:eastAsia="es-ES"/>
+        </w:rPr>
+        <w:t>esta</w:t>
+      </w:r>
+      <w:proofErr w:type="spellEnd"/>
+      <w:r>
+        <w:rPr>
+          <w:lang w:eastAsia="es-ES"/>
+        </w:rPr>
+        <w:t xml:space="preserve"> envuelto por SSL usando </w:t>
+      </w:r>
+      <w:proofErr w:type="spellStart"/>
+      <w:r>
+        <w:rPr>
+          <w:lang w:eastAsia="es-ES"/>
+        </w:rPr>
+        <w:t>context.wrap_socket</w:t>
+      </w:r>
+      <w:proofErr w:type="spellEnd"/>
+      <w:r>
+        <w:rPr>
+          <w:lang w:eastAsia="es-ES"/>
+        </w:rPr>
+        <w:t xml:space="preserve">() y se conecta al servidor central con </w:t>
+      </w:r>
+      <w:proofErr w:type="spellStart"/>
+      <w:r>
+        <w:rPr>
+          <w:lang w:eastAsia="es-ES"/>
+        </w:rPr>
+        <w:t>conn.connect</w:t>
+      </w:r>
+      <w:proofErr w:type="spellEnd"/>
+      <w:r>
+        <w:rPr>
+          <w:lang w:eastAsia="es-ES"/>
+        </w:rPr>
+        <w:t>(). Para el envío de datos para la autenticación se envía mensaje "ALTA {</w:t>
+      </w:r>
+      <w:proofErr w:type="spellStart"/>
+      <w:r>
+        <w:rPr>
+          <w:lang w:eastAsia="es-ES"/>
+        </w:rPr>
+        <w:t>id_taxi</w:t>
+      </w:r>
+      <w:proofErr w:type="spellEnd"/>
+      <w:r>
+        <w:rPr>
+          <w:lang w:eastAsia="es-ES"/>
+        </w:rPr>
+        <w:t>}" al servidor y recibe una respuesta de autenticación con token y clave de cifrado</w:t>
       </w:r>
       <w:r>
         <w:rPr>
@@ -4068,16 +4202,64 @@
     <w:p>
       <w:r>
         <w:lastRenderedPageBreak/>
-        <w:t>Para el taxi se de alta ahora, es decir, que se le asigne una id y que conste en la central, se utiliza la API EC_Registry explicada anteriormente</w:t>
-      </w:r>
-      <w:r>
-        <w:t xml:space="preserve">, se hace una petición por https al modulo cargando la ip y el puerto, se pide al usuario que id desea tener y se pregunta al método get de taxis del registry junto con la ciudad del taxi y el nombre, </w:t>
+        <w:t xml:space="preserve">Para el taxi se de alta ahora, es decir, que se le asigne una id y que conste en la central, se utiliza la API </w:t>
+      </w:r>
+      <w:proofErr w:type="spellStart"/>
+      <w:r>
+        <w:t>EC_Registry</w:t>
+      </w:r>
+      <w:proofErr w:type="spellEnd"/>
+      <w:r>
+        <w:t xml:space="preserve"> explicada anteriormente</w:t>
+      </w:r>
+      <w:r>
+        <w:t xml:space="preserve">, se hace una petición por https al </w:t>
+      </w:r>
+      <w:proofErr w:type="spellStart"/>
+      <w:r>
+        <w:t>modulo</w:t>
+      </w:r>
+      <w:proofErr w:type="spellEnd"/>
+      <w:r>
+        <w:t xml:space="preserve"> cargando la </w:t>
+      </w:r>
+      <w:proofErr w:type="spellStart"/>
+      <w:r>
+        <w:t>ip</w:t>
+      </w:r>
+      <w:proofErr w:type="spellEnd"/>
+      <w:r>
+        <w:t xml:space="preserve"> y el puerto, se pide al usuario que id desea tener y se pregunta al método </w:t>
+      </w:r>
+      <w:proofErr w:type="spellStart"/>
+      <w:r>
+        <w:t>get</w:t>
+      </w:r>
+      <w:proofErr w:type="spellEnd"/>
+      <w:r>
+        <w:t xml:space="preserve"> de taxis del </w:t>
+      </w:r>
+      <w:proofErr w:type="spellStart"/>
+      <w:r>
+        <w:t>registry</w:t>
+      </w:r>
+      <w:proofErr w:type="spellEnd"/>
+      <w:r>
+        <w:t xml:space="preserve"> junto con la ciudad del taxi y el nombre, </w:t>
       </w:r>
       <w:r>
         <w:t>recibirá el</w:t>
       </w:r>
       <w:r>
-        <w:t xml:space="preserve"> resultado explicado en registry indicando si se ha dado de alta correctamente o no.</w:t>
+        <w:t xml:space="preserve"> resultado explicado en </w:t>
+      </w:r>
+      <w:proofErr w:type="spellStart"/>
+      <w:r>
+        <w:t>registry</w:t>
+      </w:r>
+      <w:proofErr w:type="spellEnd"/>
+      <w:r>
+        <w:t xml:space="preserve"> indicando si se ha dado de alta correctamente o no.</w:t>
       </w:r>
     </w:p>
     <w:p>
@@ -4124,7 +4306,31 @@
     </w:p>
     <w:p>
       <w:r>
-        <w:t>Para adecuar que los cambios que se hagan en los taxis se hagan por medio del resgitry se han cambiado los métodos actualizartaxi y eliminar para que hagan llamadas a la API de registry de la misma forma que el anterior método:</w:t>
+        <w:t xml:space="preserve">Para adecuar que los cambios que se hagan en los taxis se hagan por medio del </w:t>
+      </w:r>
+      <w:proofErr w:type="spellStart"/>
+      <w:r>
+        <w:t>resgitry</w:t>
+      </w:r>
+      <w:proofErr w:type="spellEnd"/>
+      <w:r>
+        <w:t xml:space="preserve"> se han cambiado los métodos </w:t>
+      </w:r>
+      <w:proofErr w:type="spellStart"/>
+      <w:r>
+        <w:t>actualizartaxi</w:t>
+      </w:r>
+      <w:proofErr w:type="spellEnd"/>
+      <w:r>
+        <w:t xml:space="preserve"> y eliminar para que hagan llamadas a la API de </w:t>
+      </w:r>
+      <w:proofErr w:type="spellStart"/>
+      <w:r>
+        <w:t>registry</w:t>
+      </w:r>
+      <w:proofErr w:type="spellEnd"/>
+      <w:r>
+        <w:t xml:space="preserve"> de la misma forma que el anterior método:</w:t>
       </w:r>
     </w:p>
     <w:p>
@@ -4252,12 +4458,43 @@
         <w:lastRenderedPageBreak/>
         <w:t xml:space="preserve">Para el envío de mensajes de la central por Kafka, tenemos el método </w:t>
       </w:r>
-      <w:r>
-        <w:t xml:space="preserve">enviar_estado_kafka adaptado para que se cifren los mensajes mediante la librería fernet que previamente se habrá ayudado de la clave de cifrado que se le ha pasado en la primera comunicación con la central por socket. Esto se aplicara tanto en los metodos escuchar_asignacion_cliente como en </w:t>
-      </w:r>
+      <w:proofErr w:type="spellStart"/>
+      <w:r>
+        <w:t>enviar_estado_kafka</w:t>
+      </w:r>
+      <w:proofErr w:type="spellEnd"/>
+      <w:r>
+        <w:t xml:space="preserve"> adaptado para que se cifren los mensajes mediante la librería fernet que previamente se habrá ayudado de la clave de cifrado que se le ha pasado en la primera comunicación con la central por socket. Esto se </w:t>
+      </w:r>
+      <w:proofErr w:type="gramStart"/>
+      <w:r>
+        <w:t>aplicara</w:t>
+      </w:r>
+      <w:proofErr w:type="gramEnd"/>
+      <w:r>
+        <w:t xml:space="preserve"> tanto en los </w:t>
+      </w:r>
+      <w:proofErr w:type="spellStart"/>
+      <w:r>
+        <w:t>metodos</w:t>
+      </w:r>
+      <w:proofErr w:type="spellEnd"/>
+      <w:r>
+        <w:t xml:space="preserve"> </w:t>
+      </w:r>
+      <w:proofErr w:type="spellStart"/>
+      <w:r>
+        <w:t>escuchar_asignacion_cliente</w:t>
+      </w:r>
+      <w:proofErr w:type="spellEnd"/>
+      <w:r>
+        <w:t xml:space="preserve"> como en </w:t>
+      </w:r>
+      <w:proofErr w:type="spellStart"/>
       <w:r>
         <w:t>escuchar_incidencias</w:t>
       </w:r>
+      <w:proofErr w:type="spellEnd"/>
       <w:r>
         <w:t>.</w:t>
       </w:r>
@@ -4421,22 +4658,675 @@
       <w:pPr>
         <w:pStyle w:val="Ttulo1"/>
       </w:pPr>
+      <w:bookmarkStart w:id="6" w:name="_Toc187184889"/>
+      <w:proofErr w:type="spellStart"/>
       <w:r>
         <w:lastRenderedPageBreak/>
-        <w:t>Guia de despliegue</w:t>
-      </w:r>
-    </w:p>
-    <w:p>
-      <w:pPr>
-        <w:rPr>
-          <w:lang w:eastAsia="es-ES"/>
-        </w:rPr>
-      </w:pPr>
-      <w:r>
-        <w:rPr>
-          <w:lang w:eastAsia="es-ES"/>
-        </w:rPr>
-        <w:t>Siguiendo la guía de la practica anterior mediante scripts ejecutamos Kafka y resolvemos la incompatibilidad de Python con Kafka-python.</w:t>
+        <w:t>Guia</w:t>
+      </w:r>
+      <w:proofErr w:type="spellEnd"/>
+      <w:r>
+        <w:t xml:space="preserve"> de despliegue</w:t>
+      </w:r>
+      <w:bookmarkEnd w:id="6"/>
+    </w:p>
+    <w:p>
+      <w:pPr>
+        <w:rPr>
+          <w:lang w:eastAsia="es-ES"/>
+        </w:rPr>
+      </w:pPr>
+      <w:r>
+        <w:rPr>
+          <w:lang w:eastAsia="es-ES"/>
+        </w:rPr>
+        <w:t xml:space="preserve">Siguiendo la guía de la </w:t>
+      </w:r>
+      <w:proofErr w:type="spellStart"/>
+      <w:r>
+        <w:rPr>
+          <w:lang w:eastAsia="es-ES"/>
+        </w:rPr>
+        <w:t>practica</w:t>
+      </w:r>
+      <w:proofErr w:type="spellEnd"/>
+      <w:r>
+        <w:rPr>
+          <w:lang w:eastAsia="es-ES"/>
+        </w:rPr>
+        <w:t xml:space="preserve"> anterior mediante scripts ejecutamos Kafka y resolvemos la incompatibilidad de Python con Kafka-</w:t>
+      </w:r>
+      <w:proofErr w:type="spellStart"/>
+      <w:r>
+        <w:rPr>
+          <w:lang w:eastAsia="es-ES"/>
+        </w:rPr>
+        <w:t>python</w:t>
+      </w:r>
+      <w:proofErr w:type="spellEnd"/>
+      <w:r>
+        <w:rPr>
+          <w:lang w:eastAsia="es-ES"/>
+        </w:rPr>
+        <w:t>.</w:t>
+      </w:r>
+    </w:p>
+    <w:p>
+      <w:pPr>
+        <w:rPr>
+          <w:lang w:eastAsia="es-ES"/>
+        </w:rPr>
+      </w:pPr>
+      <w:r>
+        <w:rPr>
+          <w:lang w:eastAsia="es-ES"/>
+        </w:rPr>
+        <w:t>Resolver</w:t>
+      </w:r>
+      <w:r>
+        <w:rPr>
+          <w:lang w:eastAsia="es-ES"/>
+        </w:rPr>
+        <w:t xml:space="preserve"> </w:t>
+      </w:r>
+      <w:r>
+        <w:rPr>
+          <w:lang w:eastAsia="es-ES"/>
+        </w:rPr>
+        <w:t xml:space="preserve">incompatibilidad </w:t>
+      </w:r>
+      <w:proofErr w:type="spellStart"/>
+      <w:r>
+        <w:rPr>
+          <w:lang w:eastAsia="es-ES"/>
+        </w:rPr>
+        <w:t>kafkapython</w:t>
+      </w:r>
+      <w:proofErr w:type="spellEnd"/>
+      <w:r>
+        <w:rPr>
+          <w:lang w:eastAsia="es-ES"/>
+        </w:rPr>
+        <w:t xml:space="preserve">: </w:t>
+      </w:r>
+      <w:r>
+        <w:rPr>
+          <w:lang w:eastAsia="es-ES"/>
+        </w:rPr>
+        <w:t xml:space="preserve">                                                 </w:t>
+      </w:r>
+      <w:r>
+        <w:rPr>
+          <w:lang w:eastAsia="es-ES"/>
+        </w:rPr>
+        <w:t xml:space="preserve">C:\Users\alumno\AppData\Roaming\Python\Python312\site-packages\kafka\codec.py y añadir estas </w:t>
+      </w:r>
+      <w:proofErr w:type="spellStart"/>
+      <w:r>
+        <w:rPr>
+          <w:lang w:eastAsia="es-ES"/>
+        </w:rPr>
+        <w:t>lineas</w:t>
+      </w:r>
+      <w:proofErr w:type="spellEnd"/>
+      <w:r>
+        <w:rPr>
+          <w:lang w:eastAsia="es-ES"/>
+        </w:rPr>
+        <w:t xml:space="preserve"> por las que hay:</w:t>
+      </w:r>
+    </w:p>
+    <w:p>
+      <w:pPr>
+        <w:rPr>
+          <w:lang w:eastAsia="es-ES"/>
+        </w:rPr>
+      </w:pPr>
+      <w:r>
+        <w:rPr>
+          <w:lang w:eastAsia="es-ES"/>
+        </w:rPr>
+        <w:t>Instalar:</w:t>
+      </w:r>
+    </w:p>
+    <w:p>
+      <w:pPr>
+        <w:rPr>
+          <w:lang w:eastAsia="es-ES"/>
+        </w:rPr>
+      </w:pPr>
+      <w:r>
+        <w:rPr>
+          <w:lang w:eastAsia="es-ES"/>
+        </w:rPr>
+        <w:t xml:space="preserve">    - </w:t>
+      </w:r>
+      <w:proofErr w:type="spellStart"/>
+      <w:r>
+        <w:rPr>
+          <w:lang w:eastAsia="es-ES"/>
+        </w:rPr>
+        <w:t>Node</w:t>
+      </w:r>
+      <w:proofErr w:type="spellEnd"/>
+      <w:r>
+        <w:rPr>
+          <w:lang w:eastAsia="es-ES"/>
+        </w:rPr>
+        <w:t>: https://nodejs.org/en/download/prebuilt-installer</w:t>
+      </w:r>
+    </w:p>
+    <w:p>
+      <w:pPr>
+        <w:rPr>
+          <w:lang w:eastAsia="es-ES"/>
+        </w:rPr>
+      </w:pPr>
+      <w:r>
+        <w:rPr>
+          <w:lang w:eastAsia="es-ES"/>
+        </w:rPr>
+        <w:t xml:space="preserve">    - </w:t>
+      </w:r>
+      <w:proofErr w:type="spellStart"/>
+      <w:r>
+        <w:rPr>
+          <w:lang w:eastAsia="es-ES"/>
+        </w:rPr>
+        <w:t>MySql</w:t>
+      </w:r>
+      <w:proofErr w:type="spellEnd"/>
+      <w:r>
+        <w:rPr>
+          <w:lang w:eastAsia="es-ES"/>
+        </w:rPr>
+        <w:t xml:space="preserve"> </w:t>
+      </w:r>
+      <w:proofErr w:type="spellStart"/>
+      <w:r>
+        <w:rPr>
+          <w:lang w:eastAsia="es-ES"/>
+        </w:rPr>
+        <w:t>Workbench</w:t>
+      </w:r>
+      <w:proofErr w:type="spellEnd"/>
+      <w:r>
+        <w:rPr>
+          <w:lang w:eastAsia="es-ES"/>
+        </w:rPr>
+        <w:t>: https://dev.mysql.com/downloads/file/?id=534624</w:t>
+      </w:r>
+    </w:p>
+    <w:p>
+      <w:pPr>
+        <w:rPr>
+          <w:lang w:eastAsia="es-ES"/>
+        </w:rPr>
+      </w:pPr>
+      <w:r>
+        <w:rPr>
+          <w:lang w:eastAsia="es-ES"/>
+        </w:rPr>
+        <w:t xml:space="preserve">    - </w:t>
+      </w:r>
+      <w:proofErr w:type="spellStart"/>
+      <w:r>
+        <w:rPr>
+          <w:lang w:eastAsia="es-ES"/>
+        </w:rPr>
+        <w:t>pip</w:t>
+      </w:r>
+      <w:proofErr w:type="spellEnd"/>
+      <w:r>
+        <w:rPr>
+          <w:lang w:eastAsia="es-ES"/>
+        </w:rPr>
+        <w:t xml:space="preserve"> </w:t>
+      </w:r>
+      <w:proofErr w:type="spellStart"/>
+      <w:r>
+        <w:rPr>
+          <w:lang w:eastAsia="es-ES"/>
+        </w:rPr>
+        <w:t>install</w:t>
+      </w:r>
+      <w:proofErr w:type="spellEnd"/>
+      <w:r>
+        <w:rPr>
+          <w:lang w:eastAsia="es-ES"/>
+        </w:rPr>
+        <w:t xml:space="preserve"> </w:t>
+      </w:r>
+      <w:proofErr w:type="spellStart"/>
+      <w:r>
+        <w:rPr>
+          <w:lang w:eastAsia="es-ES"/>
+        </w:rPr>
+        <w:t>kafka-python</w:t>
+      </w:r>
+      <w:proofErr w:type="spellEnd"/>
+      <w:r>
+        <w:rPr>
+          <w:lang w:eastAsia="es-ES"/>
+        </w:rPr>
+        <w:t xml:space="preserve">==2.0.0 </w:t>
+      </w:r>
+      <w:proofErr w:type="spellStart"/>
+      <w:r>
+        <w:rPr>
+          <w:lang w:eastAsia="es-ES"/>
+        </w:rPr>
+        <w:t>requests</w:t>
+      </w:r>
+      <w:proofErr w:type="spellEnd"/>
+      <w:r>
+        <w:rPr>
+          <w:lang w:eastAsia="es-ES"/>
+        </w:rPr>
+        <w:t xml:space="preserve"> </w:t>
+      </w:r>
+      <w:proofErr w:type="spellStart"/>
+      <w:r>
+        <w:rPr>
+          <w:lang w:eastAsia="es-ES"/>
+        </w:rPr>
+        <w:t>mysql-connector-python</w:t>
+      </w:r>
+      <w:proofErr w:type="spellEnd"/>
+      <w:r>
+        <w:rPr>
+          <w:lang w:eastAsia="es-ES"/>
+        </w:rPr>
+        <w:t xml:space="preserve"> </w:t>
+      </w:r>
+      <w:proofErr w:type="spellStart"/>
+      <w:r>
+        <w:rPr>
+          <w:lang w:eastAsia="es-ES"/>
+        </w:rPr>
+        <w:t>cryptography</w:t>
+      </w:r>
+      <w:proofErr w:type="spellEnd"/>
+    </w:p>
+    <w:p>
+      <w:pPr>
+        <w:rPr>
+          <w:lang w:eastAsia="es-ES"/>
+        </w:rPr>
+      </w:pPr>
+      <w:r>
+        <w:rPr>
+          <w:lang w:eastAsia="es-ES"/>
+        </w:rPr>
+        <w:t xml:space="preserve">    - </w:t>
+      </w:r>
+      <w:proofErr w:type="spellStart"/>
+      <w:r>
+        <w:rPr>
+          <w:lang w:eastAsia="es-ES"/>
+        </w:rPr>
+        <w:t>npm</w:t>
+      </w:r>
+      <w:proofErr w:type="spellEnd"/>
+      <w:r>
+        <w:rPr>
+          <w:lang w:eastAsia="es-ES"/>
+        </w:rPr>
+        <w:t xml:space="preserve"> </w:t>
+      </w:r>
+      <w:proofErr w:type="spellStart"/>
+      <w:r>
+        <w:rPr>
+          <w:lang w:eastAsia="es-ES"/>
+        </w:rPr>
+        <w:t>install</w:t>
+      </w:r>
+      <w:proofErr w:type="spellEnd"/>
+      <w:r>
+        <w:rPr>
+          <w:lang w:eastAsia="es-ES"/>
+        </w:rPr>
+        <w:t xml:space="preserve"> </w:t>
+      </w:r>
+      <w:proofErr w:type="spellStart"/>
+      <w:r>
+        <w:rPr>
+          <w:lang w:eastAsia="es-ES"/>
+        </w:rPr>
+        <w:t>express</w:t>
+      </w:r>
+      <w:proofErr w:type="spellEnd"/>
+      <w:r>
+        <w:rPr>
+          <w:lang w:eastAsia="es-ES"/>
+        </w:rPr>
+        <w:t xml:space="preserve"> </w:t>
+      </w:r>
+      <w:proofErr w:type="spellStart"/>
+      <w:r>
+        <w:rPr>
+          <w:lang w:eastAsia="es-ES"/>
+        </w:rPr>
+        <w:t>request</w:t>
+      </w:r>
+      <w:proofErr w:type="spellEnd"/>
+      <w:r>
+        <w:rPr>
+          <w:lang w:eastAsia="es-ES"/>
+        </w:rPr>
+        <w:t xml:space="preserve"> </w:t>
+      </w:r>
+      <w:proofErr w:type="spellStart"/>
+      <w:r>
+        <w:rPr>
+          <w:lang w:eastAsia="es-ES"/>
+        </w:rPr>
+        <w:t>body-parser</w:t>
+      </w:r>
+      <w:proofErr w:type="spellEnd"/>
+      <w:r>
+        <w:rPr>
+          <w:lang w:eastAsia="es-ES"/>
+        </w:rPr>
+        <w:t xml:space="preserve"> </w:t>
+      </w:r>
+      <w:proofErr w:type="spellStart"/>
+      <w:proofErr w:type="gramStart"/>
+      <w:r>
+        <w:rPr>
+          <w:lang w:eastAsia="es-ES"/>
+        </w:rPr>
+        <w:t>mysql</w:t>
+      </w:r>
+      <w:proofErr w:type="spellEnd"/>
+      <w:r>
+        <w:rPr>
+          <w:lang w:eastAsia="es-ES"/>
+        </w:rPr>
+        <w:t xml:space="preserve">  socket.io</w:t>
+      </w:r>
+      <w:proofErr w:type="gramEnd"/>
+      <w:r>
+        <w:rPr>
+          <w:lang w:eastAsia="es-ES"/>
+        </w:rPr>
+        <w:t xml:space="preserve"> </w:t>
+      </w:r>
+      <w:proofErr w:type="spellStart"/>
+      <w:r>
+        <w:rPr>
+          <w:lang w:eastAsia="es-ES"/>
+        </w:rPr>
+        <w:t>multer</w:t>
+      </w:r>
+      <w:proofErr w:type="spellEnd"/>
+      <w:r>
+        <w:rPr>
+          <w:lang w:eastAsia="es-ES"/>
+        </w:rPr>
+        <w:t xml:space="preserve"> https </w:t>
+      </w:r>
+      <w:proofErr w:type="spellStart"/>
+      <w:r>
+        <w:rPr>
+          <w:lang w:eastAsia="es-ES"/>
+        </w:rPr>
+        <w:t>minimist</w:t>
+      </w:r>
+      <w:proofErr w:type="spellEnd"/>
+    </w:p>
+    <w:p>
+      <w:pPr>
+        <w:rPr>
+          <w:lang w:eastAsia="es-ES"/>
+        </w:rPr>
+      </w:pPr>
+      <w:r>
+        <w:rPr>
+          <w:lang w:eastAsia="es-ES"/>
+        </w:rPr>
+        <w:t>B</w:t>
+      </w:r>
+      <w:r>
+        <w:rPr>
+          <w:lang w:eastAsia="es-ES"/>
+        </w:rPr>
+        <w:t>ase de datos:</w:t>
+      </w:r>
+    </w:p>
+    <w:p>
+      <w:pPr>
+        <w:rPr>
+          <w:lang w:eastAsia="es-ES"/>
+        </w:rPr>
+      </w:pPr>
+      <w:r>
+        <w:rPr>
+          <w:lang w:eastAsia="es-ES"/>
+        </w:rPr>
+        <w:t xml:space="preserve">    - Abrir MySQL </w:t>
+      </w:r>
+      <w:proofErr w:type="spellStart"/>
+      <w:r>
+        <w:rPr>
+          <w:lang w:eastAsia="es-ES"/>
+        </w:rPr>
+        <w:t>Configurator</w:t>
+      </w:r>
+      <w:proofErr w:type="spellEnd"/>
+    </w:p>
+    <w:p>
+      <w:pPr>
+        <w:rPr>
+          <w:lang w:eastAsia="es-ES"/>
+        </w:rPr>
+      </w:pPr>
+      <w:r>
+        <w:rPr>
+          <w:lang w:eastAsia="es-ES"/>
+        </w:rPr>
+        <w:t xml:space="preserve">    - Por como contraseña del usuario </w:t>
+      </w:r>
+      <w:proofErr w:type="spellStart"/>
+      <w:r>
+        <w:rPr>
+          <w:lang w:eastAsia="es-ES"/>
+        </w:rPr>
+        <w:t>root</w:t>
+      </w:r>
+      <w:proofErr w:type="spellEnd"/>
+      <w:r>
+        <w:rPr>
+          <w:lang w:eastAsia="es-ES"/>
+        </w:rPr>
+        <w:t xml:space="preserve"> como “</w:t>
+      </w:r>
+      <w:proofErr w:type="spellStart"/>
+      <w:r>
+        <w:rPr>
+          <w:lang w:eastAsia="es-ES"/>
+        </w:rPr>
+        <w:t>root</w:t>
+      </w:r>
+      <w:proofErr w:type="spellEnd"/>
+      <w:r>
+        <w:rPr>
+          <w:lang w:eastAsia="es-ES"/>
+        </w:rPr>
+        <w:t>”</w:t>
+      </w:r>
+    </w:p>
+    <w:p>
+      <w:pPr>
+        <w:rPr>
+          <w:lang w:eastAsia="es-ES"/>
+        </w:rPr>
+      </w:pPr>
+      <w:r>
+        <w:rPr>
+          <w:lang w:eastAsia="es-ES"/>
+        </w:rPr>
+        <w:t xml:space="preserve">    - seguir hasta finalizar</w:t>
+      </w:r>
+    </w:p>
+    <w:p>
+      <w:pPr>
+        <w:rPr>
+          <w:lang w:eastAsia="es-ES"/>
+        </w:rPr>
+      </w:pPr>
+      <w:r>
+        <w:rPr>
+          <w:lang w:eastAsia="es-ES"/>
+        </w:rPr>
+        <w:t xml:space="preserve">    - ejecutar el script de </w:t>
+      </w:r>
+      <w:proofErr w:type="spellStart"/>
+      <w:r>
+        <w:rPr>
+          <w:lang w:eastAsia="es-ES"/>
+        </w:rPr>
+        <w:t>creacion</w:t>
+      </w:r>
+      <w:proofErr w:type="spellEnd"/>
+      <w:r>
+        <w:rPr>
+          <w:lang w:eastAsia="es-ES"/>
+        </w:rPr>
+        <w:t xml:space="preserve"> de la base de datos y del </w:t>
+      </w:r>
+      <w:proofErr w:type="spellStart"/>
+      <w:r>
+        <w:rPr>
+          <w:lang w:eastAsia="es-ES"/>
+        </w:rPr>
+        <w:t>schema</w:t>
+      </w:r>
+      <w:proofErr w:type="spellEnd"/>
+    </w:p>
+    <w:p>
+      <w:pPr>
+        <w:rPr>
+          <w:lang w:eastAsia="es-ES"/>
+        </w:rPr>
+      </w:pPr>
+      <w:r>
+        <w:rPr>
+          <w:lang w:eastAsia="es-ES"/>
+        </w:rPr>
+        <w:t xml:space="preserve">    - Para evitar problemas de </w:t>
+      </w:r>
+      <w:proofErr w:type="spellStart"/>
+      <w:r>
+        <w:rPr>
+          <w:lang w:eastAsia="es-ES"/>
+        </w:rPr>
+        <w:t>autenticacion</w:t>
+      </w:r>
+      <w:proofErr w:type="spellEnd"/>
+      <w:r>
+        <w:rPr>
+          <w:lang w:eastAsia="es-ES"/>
+        </w:rPr>
+        <w:t xml:space="preserve"> hacer:</w:t>
+      </w:r>
+    </w:p>
+    <w:p>
+      <w:pPr>
+        <w:rPr>
+          <w:lang w:eastAsia="es-ES"/>
+        </w:rPr>
+      </w:pPr>
+      <w:r>
+        <w:rPr>
+          <w:lang w:eastAsia="es-ES"/>
+        </w:rPr>
+        <w:t>ALTER USER '</w:t>
+      </w:r>
+      <w:proofErr w:type="spellStart"/>
+      <w:r>
+        <w:rPr>
+          <w:lang w:eastAsia="es-ES"/>
+        </w:rPr>
+        <w:t>root</w:t>
+      </w:r>
+      <w:proofErr w:type="spellEnd"/>
+      <w:r>
+        <w:rPr>
+          <w:lang w:eastAsia="es-ES"/>
+        </w:rPr>
+        <w:t xml:space="preserve">'@'localhost' IDENTIFIED WITH </w:t>
+      </w:r>
+      <w:proofErr w:type="spellStart"/>
+      <w:r>
+        <w:rPr>
+          <w:lang w:eastAsia="es-ES"/>
+        </w:rPr>
+        <w:t>mysql_native_</w:t>
+      </w:r>
+      <w:proofErr w:type="gramStart"/>
+      <w:r>
+        <w:rPr>
+          <w:lang w:eastAsia="es-ES"/>
+        </w:rPr>
+        <w:t>password</w:t>
+      </w:r>
+      <w:proofErr w:type="spellEnd"/>
+      <w:proofErr w:type="gramEnd"/>
+      <w:r>
+        <w:rPr>
+          <w:lang w:eastAsia="es-ES"/>
+        </w:rPr>
+        <w:t xml:space="preserve"> BY '</w:t>
+      </w:r>
+      <w:proofErr w:type="spellStart"/>
+      <w:r>
+        <w:rPr>
+          <w:lang w:eastAsia="es-ES"/>
+        </w:rPr>
+        <w:t>root</w:t>
+      </w:r>
+      <w:proofErr w:type="spellEnd"/>
+      <w:r>
+        <w:rPr>
+          <w:lang w:eastAsia="es-ES"/>
+        </w:rPr>
+        <w:t>';</w:t>
+      </w:r>
+    </w:p>
+    <w:p>
+      <w:pPr>
+        <w:rPr>
+          <w:lang w:eastAsia="es-ES"/>
+        </w:rPr>
+      </w:pPr>
+      <w:proofErr w:type="spellStart"/>
+      <w:r>
+        <w:rPr>
+          <w:lang w:eastAsia="es-ES"/>
+        </w:rPr>
+        <w:t>flush</w:t>
+      </w:r>
+      <w:proofErr w:type="spellEnd"/>
+      <w:r>
+        <w:rPr>
+          <w:lang w:eastAsia="es-ES"/>
+        </w:rPr>
+        <w:t xml:space="preserve"> </w:t>
+      </w:r>
+      <w:proofErr w:type="spellStart"/>
+      <w:r>
+        <w:rPr>
+          <w:lang w:eastAsia="es-ES"/>
+        </w:rPr>
+        <w:t>privileges</w:t>
+      </w:r>
+      <w:proofErr w:type="spellEnd"/>
+      <w:r>
+        <w:rPr>
+          <w:lang w:eastAsia="es-ES"/>
+        </w:rPr>
+        <w:t>;</w:t>
       </w:r>
     </w:p>
     <w:p>
@@ -4458,62 +5348,288 @@
           <w:lang w:eastAsia="es-ES"/>
         </w:rPr>
       </w:pPr>
-      <w:r>
-        <w:rPr>
-          <w:lang w:eastAsia="es-ES"/>
-        </w:rPr>
-        <w:t>npm init</w:t>
-      </w:r>
-    </w:p>
-    <w:p>
-      <w:pPr>
-        <w:rPr>
-          <w:lang w:eastAsia="es-ES"/>
-        </w:rPr>
-      </w:pPr>
-      <w:r>
-        <w:rPr>
-          <w:lang w:eastAsia="es-ES"/>
-        </w:rPr>
-        <w:t>npm install express resquest body-parser mysql socket.io multer https minimist</w:t>
-      </w:r>
-    </w:p>
-    <w:p>
-      <w:pPr>
-        <w:rPr>
-          <w:lang w:eastAsia="es-ES"/>
-        </w:rPr>
-      </w:pPr>
-      <w:r>
-        <w:rPr>
-          <w:lang w:eastAsia="es-ES"/>
-        </w:rPr>
-        <w:t>openssl req -x509 -nodes -days 365 -newkey rsa:2048 -keyout certServ.pem -out</w:t>
-      </w:r>
+      <w:proofErr w:type="spellStart"/>
+      <w:r>
+        <w:rPr>
+          <w:lang w:eastAsia="es-ES"/>
+        </w:rPr>
+        <w:t>npm</w:t>
+      </w:r>
+      <w:proofErr w:type="spellEnd"/>
       <w:r>
         <w:rPr>
           <w:lang w:eastAsia="es-ES"/>
         </w:rPr>
         <w:t xml:space="preserve"> </w:t>
       </w:r>
+      <w:proofErr w:type="spellStart"/>
+      <w:r>
+        <w:rPr>
+          <w:lang w:eastAsia="es-ES"/>
+        </w:rPr>
+        <w:t>init</w:t>
+      </w:r>
+      <w:proofErr w:type="spellEnd"/>
+    </w:p>
+    <w:p>
+      <w:pPr>
+        <w:rPr>
+          <w:lang w:eastAsia="es-ES"/>
+        </w:rPr>
+      </w:pPr>
+      <w:proofErr w:type="spellStart"/>
+      <w:r>
+        <w:rPr>
+          <w:lang w:eastAsia="es-ES"/>
+        </w:rPr>
+        <w:t>npm</w:t>
+      </w:r>
+      <w:proofErr w:type="spellEnd"/>
+      <w:r>
+        <w:rPr>
+          <w:lang w:eastAsia="es-ES"/>
+        </w:rPr>
+        <w:t xml:space="preserve"> </w:t>
+      </w:r>
+      <w:proofErr w:type="spellStart"/>
+      <w:r>
+        <w:rPr>
+          <w:lang w:eastAsia="es-ES"/>
+        </w:rPr>
+        <w:t>install</w:t>
+      </w:r>
+      <w:proofErr w:type="spellEnd"/>
+      <w:r>
+        <w:rPr>
+          <w:lang w:eastAsia="es-ES"/>
+        </w:rPr>
+        <w:t xml:space="preserve"> </w:t>
+      </w:r>
+      <w:proofErr w:type="spellStart"/>
+      <w:r>
+        <w:rPr>
+          <w:lang w:eastAsia="es-ES"/>
+        </w:rPr>
+        <w:t>express</w:t>
+      </w:r>
+      <w:proofErr w:type="spellEnd"/>
+      <w:r>
+        <w:rPr>
+          <w:lang w:eastAsia="es-ES"/>
+        </w:rPr>
+        <w:t xml:space="preserve"> </w:t>
+      </w:r>
+      <w:proofErr w:type="spellStart"/>
+      <w:r>
+        <w:rPr>
+          <w:lang w:eastAsia="es-ES"/>
+        </w:rPr>
+        <w:t>resquest</w:t>
+      </w:r>
+      <w:proofErr w:type="spellEnd"/>
+      <w:r>
+        <w:rPr>
+          <w:lang w:eastAsia="es-ES"/>
+        </w:rPr>
+        <w:t xml:space="preserve"> </w:t>
+      </w:r>
+      <w:proofErr w:type="spellStart"/>
+      <w:r>
+        <w:rPr>
+          <w:lang w:eastAsia="es-ES"/>
+        </w:rPr>
+        <w:t>body-parser</w:t>
+      </w:r>
+      <w:proofErr w:type="spellEnd"/>
+      <w:r>
+        <w:rPr>
+          <w:lang w:eastAsia="es-ES"/>
+        </w:rPr>
+        <w:t xml:space="preserve"> </w:t>
+      </w:r>
+      <w:proofErr w:type="spellStart"/>
+      <w:r>
+        <w:rPr>
+          <w:lang w:eastAsia="es-ES"/>
+        </w:rPr>
+        <w:t>mysql</w:t>
+      </w:r>
+      <w:proofErr w:type="spellEnd"/>
+      <w:r>
+        <w:rPr>
+          <w:lang w:eastAsia="es-ES"/>
+        </w:rPr>
+        <w:t xml:space="preserve"> socket.io </w:t>
+      </w:r>
+      <w:proofErr w:type="spellStart"/>
+      <w:r>
+        <w:rPr>
+          <w:lang w:eastAsia="es-ES"/>
+        </w:rPr>
+        <w:t>multer</w:t>
+      </w:r>
+      <w:proofErr w:type="spellEnd"/>
+      <w:r>
+        <w:rPr>
+          <w:lang w:eastAsia="es-ES"/>
+        </w:rPr>
+        <w:t xml:space="preserve"> https </w:t>
+      </w:r>
+      <w:proofErr w:type="spellStart"/>
+      <w:r>
+        <w:rPr>
+          <w:lang w:eastAsia="es-ES"/>
+        </w:rPr>
+        <w:t>minimist</w:t>
+      </w:r>
+      <w:proofErr w:type="spellEnd"/>
+    </w:p>
+    <w:p>
+      <w:pPr>
+        <w:rPr>
+          <w:lang w:eastAsia="es-ES"/>
+        </w:rPr>
+      </w:pPr>
+      <w:proofErr w:type="spellStart"/>
+      <w:r>
+        <w:rPr>
+          <w:lang w:eastAsia="es-ES"/>
+        </w:rPr>
+        <w:t>openssl</w:t>
+      </w:r>
+      <w:proofErr w:type="spellEnd"/>
+      <w:r>
+        <w:rPr>
+          <w:lang w:eastAsia="es-ES"/>
+        </w:rPr>
+        <w:t xml:space="preserve"> </w:t>
+      </w:r>
+      <w:proofErr w:type="spellStart"/>
+      <w:r>
+        <w:rPr>
+          <w:lang w:eastAsia="es-ES"/>
+        </w:rPr>
+        <w:t>req</w:t>
+      </w:r>
+      <w:proofErr w:type="spellEnd"/>
+      <w:r>
+        <w:rPr>
+          <w:lang w:eastAsia="es-ES"/>
+        </w:rPr>
+        <w:t xml:space="preserve"> -x509 -</w:t>
+      </w:r>
+      <w:proofErr w:type="spellStart"/>
+      <w:r>
+        <w:rPr>
+          <w:lang w:eastAsia="es-ES"/>
+        </w:rPr>
+        <w:t>nodes</w:t>
+      </w:r>
+      <w:proofErr w:type="spellEnd"/>
+      <w:r>
+        <w:rPr>
+          <w:lang w:eastAsia="es-ES"/>
+        </w:rPr>
+        <w:t xml:space="preserve"> -</w:t>
+      </w:r>
+      <w:proofErr w:type="spellStart"/>
+      <w:r>
+        <w:rPr>
+          <w:lang w:eastAsia="es-ES"/>
+        </w:rPr>
+        <w:t>days</w:t>
+      </w:r>
+      <w:proofErr w:type="spellEnd"/>
+      <w:r>
+        <w:rPr>
+          <w:lang w:eastAsia="es-ES"/>
+        </w:rPr>
+        <w:t xml:space="preserve"> 365 -</w:t>
+      </w:r>
+      <w:proofErr w:type="spellStart"/>
+      <w:r>
+        <w:rPr>
+          <w:lang w:eastAsia="es-ES"/>
+        </w:rPr>
+        <w:t>newkey</w:t>
+      </w:r>
+      <w:proofErr w:type="spellEnd"/>
+      <w:r>
+        <w:rPr>
+          <w:lang w:eastAsia="es-ES"/>
+        </w:rPr>
+        <w:t xml:space="preserve"> rsa:2048 -</w:t>
+      </w:r>
+      <w:proofErr w:type="spellStart"/>
+      <w:r>
+        <w:rPr>
+          <w:lang w:eastAsia="es-ES"/>
+        </w:rPr>
+        <w:t>keyout</w:t>
+      </w:r>
+      <w:proofErr w:type="spellEnd"/>
+      <w:r>
+        <w:rPr>
+          <w:lang w:eastAsia="es-ES"/>
+        </w:rPr>
+        <w:t xml:space="preserve"> </w:t>
+      </w:r>
+      <w:proofErr w:type="spellStart"/>
       <w:r>
         <w:rPr>
           <w:lang w:eastAsia="es-ES"/>
         </w:rPr>
         <w:t>certServ.pem</w:t>
       </w:r>
-    </w:p>
-    <w:p>
-      <w:pPr>
-        <w:rPr>
-          <w:lang w:eastAsia="es-ES"/>
-        </w:rPr>
-      </w:pPr>
-      <w:r>
-        <w:rPr>
-          <w:lang w:eastAsia="es-ES"/>
-        </w:rPr>
-        <w:t xml:space="preserve">node </w:t>
+      <w:proofErr w:type="spellEnd"/>
+      <w:r>
+        <w:rPr>
+          <w:lang w:eastAsia="es-ES"/>
+        </w:rPr>
+        <w:t xml:space="preserve"> -</w:t>
+      </w:r>
+      <w:proofErr w:type="spellStart"/>
+      <w:r>
+        <w:rPr>
+          <w:lang w:eastAsia="es-ES"/>
+        </w:rPr>
+        <w:t>out</w:t>
+      </w:r>
+      <w:proofErr w:type="spellEnd"/>
+      <w:r>
+        <w:rPr>
+          <w:lang w:eastAsia="es-ES"/>
+        </w:rPr>
+        <w:t xml:space="preserve"> </w:t>
+      </w:r>
+      <w:proofErr w:type="spellStart"/>
+      <w:r>
+        <w:rPr>
+          <w:lang w:eastAsia="es-ES"/>
+        </w:rPr>
+        <w:t>certServ.pem</w:t>
+      </w:r>
+      <w:proofErr w:type="spellEnd"/>
+    </w:p>
+    <w:p>
+      <w:pPr>
+        <w:rPr>
+          <w:lang w:eastAsia="es-ES"/>
+        </w:rPr>
+      </w:pPr>
+      <w:proofErr w:type="spellStart"/>
+      <w:r>
+        <w:rPr>
+          <w:lang w:eastAsia="es-ES"/>
+        </w:rPr>
+        <w:t>node</w:t>
+      </w:r>
+      <w:proofErr w:type="spellEnd"/>
+      <w:r>
+        <w:rPr>
+          <w:lang w:eastAsia="es-ES"/>
+        </w:rPr>
+        <w:t xml:space="preserve"> </w:t>
       </w:r>
       <w:r>
         <w:rPr>
@@ -4531,56 +5647,558 @@
         <w:rPr>
           <w:lang w:eastAsia="es-ES"/>
         </w:rPr>
-        <w:t xml:space="preserve"> y node server.js</w:t>
-      </w:r>
-    </w:p>
-    <w:p>
-      <w:pPr>
-        <w:rPr>
-          <w:lang w:eastAsia="es-ES"/>
-        </w:rPr>
-      </w:pPr>
-      <w:r>
-        <w:rPr>
-          <w:lang w:eastAsia="es-ES"/>
-        </w:rPr>
-        <w:t>Además instalamos los paquetes:</w:t>
-      </w:r>
-    </w:p>
-    <w:p>
-      <w:pPr>
-        <w:rPr>
-          <w:lang w:eastAsia="es-ES"/>
-        </w:rPr>
-      </w:pPr>
-      <w:r>
-        <w:rPr>
-          <w:lang w:eastAsia="es-ES"/>
-        </w:rPr>
-        <w:t>pip install kafka-python==2.0.0 request mysql-connector-python cryptography</w:t>
-      </w:r>
-      <w:r>
-        <w:rPr>
-          <w:lang w:eastAsia="es-ES"/>
-        </w:rPr>
+        <w:t xml:space="preserve"> y </w:t>
+      </w:r>
+      <w:proofErr w:type="spellStart"/>
+      <w:r>
+        <w:rPr>
+          <w:lang w:eastAsia="es-ES"/>
+        </w:rPr>
+        <w:t>node</w:t>
+      </w:r>
+      <w:proofErr w:type="spellEnd"/>
+      <w:r>
+        <w:rPr>
+          <w:lang w:eastAsia="es-ES"/>
+        </w:rPr>
+        <w:t xml:space="preserve"> server.js</w:t>
+      </w:r>
+    </w:p>
+    <w:p>
+      <w:pPr>
+        <w:rPr>
+          <w:lang w:eastAsia="es-ES"/>
+        </w:rPr>
+      </w:pPr>
+    </w:p>
+    <w:p>
+      <w:pPr>
+        <w:pStyle w:val="Ttulo1"/>
+      </w:pPr>
+      <w:bookmarkStart w:id="7" w:name="_Toc187184890"/>
+      <w:r>
+        <w:lastRenderedPageBreak/>
+        <w:t>Ejecución</w:t>
+      </w:r>
+      <w:bookmarkEnd w:id="7"/>
+      <w:r>
         <w:t xml:space="preserve"> </w:t>
       </w:r>
-      <w:r>
-        <w:rPr>
-          <w:lang w:eastAsia="es-ES"/>
-        </w:rPr>
-        <w:t>Fernet</w:t>
-      </w:r>
-    </w:p>
-    <w:p>
-      <w:pPr>
-        <w:rPr>
-          <w:lang w:eastAsia="es-ES"/>
-        </w:rPr>
-      </w:pPr>
+    </w:p>
+    <w:p>
+      <w:pPr>
+        <w:rPr>
+          <w:lang w:eastAsia="es-ES"/>
+        </w:rPr>
+      </w:pPr>
+      <w:proofErr w:type="spellStart"/>
+      <w:r>
+        <w:rPr>
+          <w:lang w:eastAsia="es-ES"/>
+        </w:rPr>
+        <w:t>EC_Registry</w:t>
+      </w:r>
+      <w:proofErr w:type="spellEnd"/>
+    </w:p>
+    <w:p>
+      <w:pPr>
+        <w:rPr>
+          <w:noProof/>
+        </w:rPr>
+      </w:pPr>
+      <w:r>
+        <w:rPr>
+          <w:noProof/>
+        </w:rPr>
+        <w:drawing>
+          <wp:inline distT="0" distB="0" distL="0" distR="0" wp14:anchorId="32E001E8" wp14:editId="56B5FE0B">
+            <wp:extent cx="4221480" cy="2082216"/>
+            <wp:effectExtent l="0" t="0" r="7620" b="0"/>
+            <wp:docPr id="1585842876" name="Imagen 1" descr="Texto&#10;&#10;Descripción generada automáticamente"/>
+            <wp:cNvGraphicFramePr>
+              <a:graphicFrameLocks xmlns:a="http://schemas.openxmlformats.org/drawingml/2006/main" noChangeAspect="1"/>
+            </wp:cNvGraphicFramePr>
+            <a:graphic xmlns:a="http://schemas.openxmlformats.org/drawingml/2006/main">
+              <a:graphicData uri="http://schemas.openxmlformats.org/drawingml/2006/picture">
+                <pic:pic xmlns:pic="http://schemas.openxmlformats.org/drawingml/2006/picture">
+                  <pic:nvPicPr>
+                    <pic:cNvPr id="1585842876" name="Imagen 1" descr="Texto&#10;&#10;Descripción generada automáticamente"/>
+                    <pic:cNvPicPr/>
+                  </pic:nvPicPr>
+                  <pic:blipFill rotWithShape="1">
+                    <a:blip r:embed="rId38"/>
+                    <a:srcRect r="37347" b="46661"/>
+                    <a:stretch/>
+                  </pic:blipFill>
+                  <pic:spPr bwMode="auto">
+                    <a:xfrm>
+                      <a:off x="0" y="0"/>
+                      <a:ext cx="4227933" cy="2085399"/>
+                    </a:xfrm>
+                    <a:prstGeom prst="rect">
+                      <a:avLst/>
+                    </a:prstGeom>
+                    <a:ln>
+                      <a:noFill/>
+                    </a:ln>
+                    <a:extLst>
+                      <a:ext uri="{53640926-AAD7-44D8-BBD7-CCE9431645EC}">
+                        <a14:shadowObscured xmlns:a14="http://schemas.microsoft.com/office/drawing/2010/main"/>
+                      </a:ext>
+                    </a:extLst>
+                  </pic:spPr>
+                </pic:pic>
+              </a:graphicData>
+            </a:graphic>
+          </wp:inline>
+        </w:drawing>
+      </w:r>
+    </w:p>
+    <w:p>
+      <w:pPr>
+        <w:rPr>
+          <w:noProof/>
+        </w:rPr>
+      </w:pPr>
+    </w:p>
+    <w:p>
+      <w:pPr>
+        <w:rPr>
+          <w:noProof/>
+        </w:rPr>
+      </w:pPr>
+      <w:r>
+        <w:rPr>
+          <w:noProof/>
+        </w:rPr>
+        <w:t>EC_Server (API_CENTRAL)</w:t>
+      </w:r>
+    </w:p>
+    <w:p>
+      <w:pPr>
+        <w:rPr>
+          <w:noProof/>
+        </w:rPr>
+      </w:pPr>
+      <w:r>
+        <w:rPr>
+          <w:noProof/>
+        </w:rPr>
+        <w:drawing>
+          <wp:inline distT="0" distB="0" distL="0" distR="0" wp14:anchorId="61A09D06" wp14:editId="7C0FF2EF">
+            <wp:extent cx="4313895" cy="2499360"/>
+            <wp:effectExtent l="0" t="0" r="0" b="0"/>
+            <wp:docPr id="591651415" name="Imagen 1" descr="Texto&#10;&#10;Descripción generada automáticamente"/>
+            <wp:cNvGraphicFramePr>
+              <a:graphicFrameLocks xmlns:a="http://schemas.openxmlformats.org/drawingml/2006/main" noChangeAspect="1"/>
+            </wp:cNvGraphicFramePr>
+            <a:graphic xmlns:a="http://schemas.openxmlformats.org/drawingml/2006/main">
+              <a:graphicData uri="http://schemas.openxmlformats.org/drawingml/2006/picture">
+                <pic:pic xmlns:pic="http://schemas.openxmlformats.org/drawingml/2006/picture">
+                  <pic:nvPicPr>
+                    <pic:cNvPr id="591651415" name="Imagen 1" descr="Texto&#10;&#10;Descripción generada automáticamente"/>
+                    <pic:cNvPicPr/>
+                  </pic:nvPicPr>
+                  <pic:blipFill>
+                    <a:blip r:embed="rId39"/>
+                    <a:stretch>
+                      <a:fillRect/>
+                    </a:stretch>
+                  </pic:blipFill>
+                  <pic:spPr>
+                    <a:xfrm>
+                      <a:off x="0" y="0"/>
+                      <a:ext cx="4320764" cy="2503339"/>
+                    </a:xfrm>
+                    <a:prstGeom prst="rect">
+                      <a:avLst/>
+                    </a:prstGeom>
+                  </pic:spPr>
+                </pic:pic>
+              </a:graphicData>
+            </a:graphic>
+          </wp:inline>
+        </w:drawing>
+      </w:r>
+    </w:p>
+    <w:p>
+      <w:pPr>
+        <w:rPr>
+          <w:noProof/>
+        </w:rPr>
+      </w:pPr>
+    </w:p>
+    <w:p>
+      <w:pPr>
+        <w:rPr>
+          <w:noProof/>
+        </w:rPr>
+      </w:pPr>
+    </w:p>
+    <w:p>
+      <w:pPr>
+        <w:rPr>
+          <w:noProof/>
+        </w:rPr>
+      </w:pPr>
+    </w:p>
+    <w:p>
+      <w:pPr>
+        <w:rPr>
+          <w:noProof/>
+        </w:rPr>
+      </w:pPr>
+    </w:p>
+    <w:p>
+      <w:pPr>
+        <w:rPr>
+          <w:noProof/>
+        </w:rPr>
+      </w:pPr>
+    </w:p>
+    <w:p>
+      <w:pPr>
+        <w:rPr>
+          <w:noProof/>
+        </w:rPr>
+      </w:pPr>
+    </w:p>
+    <w:p>
+      <w:pPr>
+        <w:rPr>
+          <w:noProof/>
+        </w:rPr>
+      </w:pPr>
+    </w:p>
+    <w:p>
+      <w:pPr>
+        <w:rPr>
+          <w:noProof/>
+        </w:rPr>
+      </w:pPr>
+      <w:r>
+        <w:rPr>
+          <w:noProof/>
+        </w:rPr>
+        <w:lastRenderedPageBreak/>
+        <w:t>EC_Registry</w:t>
+      </w:r>
+    </w:p>
+    <w:p>
+      <w:pPr>
+        <w:rPr>
+          <w:noProof/>
+        </w:rPr>
+      </w:pPr>
+      <w:r>
+        <w:rPr>
+          <w:noProof/>
+        </w:rPr>
+        <w:drawing>
+          <wp:inline distT="0" distB="0" distL="0" distR="0" wp14:anchorId="33E0BA9E" wp14:editId="6D8F2A4E">
+            <wp:extent cx="4580912" cy="1524000"/>
+            <wp:effectExtent l="0" t="0" r="0" b="0"/>
+            <wp:docPr id="123895463" name="Imagen 1" descr="Texto&#10;&#10;Descripción generada automáticamente"/>
+            <wp:cNvGraphicFramePr>
+              <a:graphicFrameLocks xmlns:a="http://schemas.openxmlformats.org/drawingml/2006/main" noChangeAspect="1"/>
+            </wp:cNvGraphicFramePr>
+            <a:graphic xmlns:a="http://schemas.openxmlformats.org/drawingml/2006/main">
+              <a:graphicData uri="http://schemas.openxmlformats.org/drawingml/2006/picture">
+                <pic:pic xmlns:pic="http://schemas.openxmlformats.org/drawingml/2006/picture">
+                  <pic:nvPicPr>
+                    <pic:cNvPr id="123895463" name="Imagen 1" descr="Texto&#10;&#10;Descripción generada automáticamente"/>
+                    <pic:cNvPicPr/>
+                  </pic:nvPicPr>
+                  <pic:blipFill rotWithShape="1">
+                    <a:blip r:embed="rId40"/>
+                    <a:srcRect t="1" r="37315" b="64005"/>
+                    <a:stretch/>
+                  </pic:blipFill>
+                  <pic:spPr bwMode="auto">
+                    <a:xfrm>
+                      <a:off x="0" y="0"/>
+                      <a:ext cx="4587445" cy="1526173"/>
+                    </a:xfrm>
+                    <a:prstGeom prst="rect">
+                      <a:avLst/>
+                    </a:prstGeom>
+                    <a:ln>
+                      <a:noFill/>
+                    </a:ln>
+                    <a:extLst>
+                      <a:ext uri="{53640926-AAD7-44D8-BBD7-CCE9431645EC}">
+                        <a14:shadowObscured xmlns:a14="http://schemas.microsoft.com/office/drawing/2010/main"/>
+                      </a:ext>
+                    </a:extLst>
+                  </pic:spPr>
+                </pic:pic>
+              </a:graphicData>
+            </a:graphic>
+          </wp:inline>
+        </w:drawing>
+      </w:r>
+    </w:p>
+    <w:p>
+      <w:pPr>
+        <w:rPr>
+          <w:noProof/>
+        </w:rPr>
+      </w:pPr>
+    </w:p>
+    <w:p>
+      <w:pPr>
+        <w:rPr>
+          <w:noProof/>
+        </w:rPr>
+      </w:pPr>
+      <w:r>
+        <w:rPr>
+          <w:noProof/>
+        </w:rPr>
+        <w:t>EC_DE</w:t>
+      </w:r>
+    </w:p>
+    <w:p>
+      <w:pPr>
+        <w:rPr>
+          <w:noProof/>
+        </w:rPr>
+      </w:pPr>
+      <w:r>
+        <w:rPr>
+          <w:noProof/>
+        </w:rPr>
+        <w:t>Mostrando primero el alta y luego la autenticación</w:t>
+      </w:r>
+    </w:p>
+    <w:p>
+      <w:pPr>
+        <w:rPr>
+          <w:noProof/>
+        </w:rPr>
+      </w:pPr>
+      <w:r>
+        <w:rPr>
+          <w:noProof/>
+        </w:rPr>
+        <w:drawing>
+          <wp:inline distT="0" distB="0" distL="0" distR="0" wp14:anchorId="6CE5F0AE" wp14:editId="62AB88F3">
+            <wp:extent cx="5024109" cy="2910840"/>
+            <wp:effectExtent l="0" t="0" r="5715" b="3810"/>
+            <wp:docPr id="2074499761" name="Imagen 1" descr="Texto&#10;&#10;Descripción generada automáticamente"/>
+            <wp:cNvGraphicFramePr>
+              <a:graphicFrameLocks xmlns:a="http://schemas.openxmlformats.org/drawingml/2006/main" noChangeAspect="1"/>
+            </wp:cNvGraphicFramePr>
+            <a:graphic xmlns:a="http://schemas.openxmlformats.org/drawingml/2006/main">
+              <a:graphicData uri="http://schemas.openxmlformats.org/drawingml/2006/picture">
+                <pic:pic xmlns:pic="http://schemas.openxmlformats.org/drawingml/2006/picture">
+                  <pic:nvPicPr>
+                    <pic:cNvPr id="2074499761" name="Imagen 1" descr="Texto&#10;&#10;Descripción generada automáticamente"/>
+                    <pic:cNvPicPr/>
+                  </pic:nvPicPr>
+                  <pic:blipFill>
+                    <a:blip r:embed="rId41"/>
+                    <a:stretch>
+                      <a:fillRect/>
+                    </a:stretch>
+                  </pic:blipFill>
+                  <pic:spPr>
+                    <a:xfrm>
+                      <a:off x="0" y="0"/>
+                      <a:ext cx="5027627" cy="2912878"/>
+                    </a:xfrm>
+                    <a:prstGeom prst="rect">
+                      <a:avLst/>
+                    </a:prstGeom>
+                  </pic:spPr>
+                </pic:pic>
+              </a:graphicData>
+            </a:graphic>
+          </wp:inline>
+        </w:drawing>
+      </w:r>
+    </w:p>
+    <w:p>
+      <w:pPr>
+        <w:rPr>
+          <w:noProof/>
+        </w:rPr>
+      </w:pPr>
+    </w:p>
+    <w:p>
+      <w:pPr>
+        <w:rPr>
+          <w:noProof/>
+        </w:rPr>
+      </w:pPr>
+    </w:p>
+    <w:p>
+      <w:pPr>
+        <w:rPr>
+          <w:noProof/>
+        </w:rPr>
+      </w:pPr>
+    </w:p>
+    <w:p>
+      <w:pPr>
+        <w:rPr>
+          <w:noProof/>
+        </w:rPr>
+      </w:pPr>
+    </w:p>
+    <w:p>
+      <w:pPr>
+        <w:rPr>
+          <w:noProof/>
+        </w:rPr>
+      </w:pPr>
+    </w:p>
+    <w:p>
+      <w:pPr>
+        <w:rPr>
+          <w:noProof/>
+        </w:rPr>
+      </w:pPr>
+    </w:p>
+    <w:p>
+      <w:pPr>
+        <w:rPr>
+          <w:noProof/>
+        </w:rPr>
+      </w:pPr>
+    </w:p>
+    <w:p>
+      <w:pPr>
+        <w:rPr>
+          <w:noProof/>
+        </w:rPr>
+      </w:pPr>
+      <w:r>
+        <w:rPr>
+          <w:noProof/>
+        </w:rPr>
+        <w:lastRenderedPageBreak/>
+        <w:t>EC_Central</w:t>
+      </w:r>
+    </w:p>
+    <w:p>
+      <w:pPr>
+        <w:rPr>
+          <w:noProof/>
+        </w:rPr>
+      </w:pPr>
+      <w:r>
+        <w:rPr>
+          <w:noProof/>
+        </w:rPr>
+        <w:drawing>
+          <wp:inline distT="0" distB="0" distL="0" distR="0" wp14:anchorId="3134AB45" wp14:editId="349E97D7">
+            <wp:extent cx="4861560" cy="2816663"/>
+            <wp:effectExtent l="0" t="0" r="0" b="3175"/>
+            <wp:docPr id="1986968556" name="Imagen 1" descr="Texto&#10;&#10;Descripción generada automáticamente"/>
+            <wp:cNvGraphicFramePr>
+              <a:graphicFrameLocks xmlns:a="http://schemas.openxmlformats.org/drawingml/2006/main" noChangeAspect="1"/>
+            </wp:cNvGraphicFramePr>
+            <a:graphic xmlns:a="http://schemas.openxmlformats.org/drawingml/2006/main">
+              <a:graphicData uri="http://schemas.openxmlformats.org/drawingml/2006/picture">
+                <pic:pic xmlns:pic="http://schemas.openxmlformats.org/drawingml/2006/picture">
+                  <pic:nvPicPr>
+                    <pic:cNvPr id="1986968556" name="Imagen 1" descr="Texto&#10;&#10;Descripción generada automáticamente"/>
+                    <pic:cNvPicPr/>
+                  </pic:nvPicPr>
+                  <pic:blipFill>
+                    <a:blip r:embed="rId42"/>
+                    <a:stretch>
+                      <a:fillRect/>
+                    </a:stretch>
+                  </pic:blipFill>
+                  <pic:spPr>
+                    <a:xfrm>
+                      <a:off x="0" y="0"/>
+                      <a:ext cx="4866426" cy="2819482"/>
+                    </a:xfrm>
+                    <a:prstGeom prst="rect">
+                      <a:avLst/>
+                    </a:prstGeom>
+                  </pic:spPr>
+                </pic:pic>
+              </a:graphicData>
+            </a:graphic>
+          </wp:inline>
+        </w:drawing>
+      </w:r>
+    </w:p>
+    <w:p>
+      <w:pPr>
+        <w:rPr>
+          <w:noProof/>
+        </w:rPr>
+      </w:pPr>
+    </w:p>
+    <w:p>
+      <w:pPr>
+        <w:rPr>
+          <w:lang w:eastAsia="es-ES"/>
+        </w:rPr>
+      </w:pPr>
+      <w:proofErr w:type="spellStart"/>
+      <w:r>
+        <w:rPr>
+          <w:lang w:eastAsia="es-ES"/>
+        </w:rPr>
+        <w:t>EC_interfaz</w:t>
+      </w:r>
+      <w:proofErr w:type="spellEnd"/>
+    </w:p>
+    <w:p>
+      <w:pPr>
+        <w:rPr>
+          <w:lang w:eastAsia="es-ES"/>
+        </w:rPr>
+      </w:pPr>
+      <w:r>
+        <w:rPr>
+          <w:noProof/>
+        </w:rPr>
+        <w:drawing>
+          <wp:inline distT="0" distB="0" distL="0" distR="0" wp14:anchorId="60FAC361" wp14:editId="21AE2B89">
+            <wp:extent cx="5400040" cy="3109595"/>
+            <wp:effectExtent l="0" t="0" r="0" b="0"/>
+            <wp:docPr id="493534338" name="Imagen 1" descr="Interfaz de usuario gráfica&#10;&#10;Descripción generada automáticamente con confianza baja"/>
+            <wp:cNvGraphicFramePr>
+              <a:graphicFrameLocks xmlns:a="http://schemas.openxmlformats.org/drawingml/2006/main" noChangeAspect="1"/>
+            </wp:cNvGraphicFramePr>
+            <a:graphic xmlns:a="http://schemas.openxmlformats.org/drawingml/2006/main">
+              <a:graphicData uri="http://schemas.openxmlformats.org/drawingml/2006/picture">
+                <pic:pic xmlns:pic="http://schemas.openxmlformats.org/drawingml/2006/picture">
+                  <pic:nvPicPr>
+                    <pic:cNvPr id="493534338" name="Imagen 1" descr="Interfaz de usuario gráfica&#10;&#10;Descripción generada automáticamente con confianza baja"/>
+                    <pic:cNvPicPr/>
+                  </pic:nvPicPr>
+                  <pic:blipFill>
+                    <a:blip r:embed="rId43"/>
+                    <a:stretch>
+                      <a:fillRect/>
+                    </a:stretch>
+                  </pic:blipFill>
+                  <pic:spPr>
+                    <a:xfrm>
+                      <a:off x="0" y="0"/>
+                      <a:ext cx="5400040" cy="3109595"/>
+                    </a:xfrm>
+                    <a:prstGeom prst="rect">
+                      <a:avLst/>
+                    </a:prstGeom>
+                  </pic:spPr>
+                </pic:pic>
+              </a:graphicData>
+            </a:graphic>
+          </wp:inline>
+        </w:drawing>
+      </w:r>
     </w:p>
     <w:sectPr>
-      <w:footerReference w:type="first" r:id="rId38"/>
+      <w:footerReference w:type="first" r:id="rId44"/>
       <w:pgSz w:w="11906" w:h="16838"/>
       <w:pgMar w:top="1417" w:right="1701" w:bottom="1417" w:left="1701" w:header="708" w:footer="708" w:gutter="0"/>
       <w:pgNumType w:start="3"/>

</xml_diff>